<commit_message>
Mais correções ao relatório
</commit_message>
<xml_diff>
--- a/Segunda Entrega/Relatório 2 - Grupo 102.docx
+++ b/Segunda Entrega/Relatório 2 - Grupo 102.docx
@@ -5,7 +5,7 @@
     <w:p>
       <w:r>
         <w:rPr>
-          <w:lang w:eastAsia="pt-PT"/>
+          <w:lang w:val="en-GB" w:eastAsia="en-GB"/>
         </w:rPr>
         <mc:AlternateContent>
           <mc:Choice Requires="wps">
@@ -272,7 +272,7 @@
       </w:r>
       <w:r>
         <w:rPr>
-          <w:lang w:eastAsia="pt-PT"/>
+          <w:lang w:val="en-GB" w:eastAsia="en-GB"/>
         </w:rPr>
         <mc:AlternateContent>
           <mc:Choice Requires="wps">
@@ -581,7 +581,7 @@
       </w:r>
       <w:r>
         <w:rPr>
-          <w:lang w:eastAsia="pt-PT"/>
+          <w:lang w:val="en-GB" w:eastAsia="en-GB"/>
         </w:rPr>
         <w:drawing>
           <wp:inline distT="0" distB="0" distL="0" distR="0" wp14:anchorId="6AF16D28" wp14:editId="4AF58F0B">
@@ -810,7 +810,7 @@
         <w:rPr>
           <w:rFonts w:ascii="Century Schoolbook" w:hAnsi="Century Schoolbook"/>
         </w:rPr>
-        <w:t xml:space="preserve"> uma classe de associação para </w:t>
+        <w:t xml:space="preserve"> uma classe para </w:t>
       </w:r>
       <w:r>
         <w:rPr>
@@ -1537,132 +1537,163 @@
         <w:jc w:val="both"/>
         <w:rPr>
           <w:rFonts w:ascii="Century Schoolbook" w:hAnsi="Century Schoolbook"/>
+        </w:rPr>
+      </w:pPr>
+      <w:r>
+        <w:rPr>
+          <w:rFonts w:ascii="Century Schoolbook" w:hAnsi="Century Schoolbook"/>
+        </w:rPr>
+        <w:t>Iremos</w:t>
+      </w:r>
+      <w:r>
+        <w:rPr>
+          <w:rFonts w:ascii="Century Schoolbook" w:hAnsi="Century Schoolbook"/>
+        </w:rPr>
+        <w:t xml:space="preserve"> agora aprofundar o conceito de </w:t>
+      </w:r>
+      <w:r>
+        <w:rPr>
+          <w:rFonts w:ascii="Century Schoolbook" w:hAnsi="Century Schoolbook"/>
           <w:b/>
         </w:rPr>
-      </w:pPr>
-      <w:r>
-        <w:rPr>
-          <w:rFonts w:ascii="Century Schoolbook" w:hAnsi="Century Schoolbook"/>
-        </w:rPr>
-        <w:t>Iremos</w:t>
-      </w:r>
-      <w:r>
-        <w:rPr>
-          <w:rFonts w:ascii="Century Schoolbook" w:hAnsi="Century Schoolbook"/>
-        </w:rPr>
-        <w:t xml:space="preserve"> agora aprofundar o conceito de </w:t>
+        <w:t>Intérprete</w:t>
+      </w:r>
+      <w:r>
+        <w:rPr>
+          <w:rFonts w:ascii="Century Schoolbook" w:hAnsi="Century Schoolbook"/>
+        </w:rPr>
+        <w:t>, cuja estrutura é c</w:t>
+      </w:r>
+      <w:r>
+        <w:rPr>
+          <w:rFonts w:ascii="Century Schoolbook" w:hAnsi="Century Schoolbook"/>
+        </w:rPr>
+        <w:t xml:space="preserve">omposta por um nome, </w:t>
+      </w:r>
+      <w:r>
+        <w:rPr>
+          <w:rFonts w:ascii="Century Schoolbook" w:hAnsi="Century Schoolbook"/>
+        </w:rPr>
+        <w:t xml:space="preserve">uma </w:t>
+      </w:r>
+      <w:r>
+        <w:rPr>
+          <w:rFonts w:ascii="Century Schoolbook" w:hAnsi="Century Schoolbook"/>
+          <w:i/>
+        </w:rPr>
+        <w:t>flag</w:t>
+      </w:r>
+      <w:r>
+        <w:rPr>
+          <w:rFonts w:ascii="Century Schoolbook" w:hAnsi="Century Schoolbook"/>
+        </w:rPr>
+        <w:t xml:space="preserve"> de verificado</w:t>
+      </w:r>
+      <w:r>
+        <w:rPr>
+          <w:rFonts w:ascii="Century Schoolbook" w:hAnsi="Century Schoolbook"/>
+        </w:rPr>
+        <w:t xml:space="preserve"> – que </w:t>
+      </w:r>
+      <w:r>
+        <w:rPr>
+          <w:rFonts w:ascii="Century Schoolbook" w:hAnsi="Century Schoolbook"/>
+        </w:rPr>
+        <w:t>se trata de um booleano ativado para arti</w:t>
+      </w:r>
+      <w:r>
+        <w:rPr>
+          <w:rFonts w:ascii="Century Schoolbook" w:hAnsi="Century Schoolbook"/>
+        </w:rPr>
+        <w:t>stas que verificam o seu perfil –</w:t>
+      </w:r>
+      <w:r>
+        <w:rPr>
+          <w:rFonts w:ascii="Century Schoolbook" w:hAnsi="Century Schoolbook"/>
+        </w:rPr>
+        <w:t xml:space="preserve"> foto de perfil</w:t>
+      </w:r>
+      <w:r>
+        <w:rPr>
+          <w:rFonts w:ascii="Century Schoolbook" w:hAnsi="Century Schoolbook"/>
+        </w:rPr>
+        <w:t xml:space="preserve">, de </w:t>
+      </w:r>
+      <w:r>
+        <w:rPr>
+          <w:rFonts w:ascii="Century Schoolbook" w:hAnsi="Century Schoolbook"/>
+        </w:rPr>
+        <w:t xml:space="preserve">capa e biografia. </w:t>
+      </w:r>
+      <w:r>
+        <w:rPr>
+          <w:rFonts w:ascii="Century Schoolbook" w:hAnsi="Century Schoolbook"/>
+        </w:rPr>
+        <w:t xml:space="preserve">Esta classe tem relações </w:t>
+      </w:r>
+      <w:r>
+        <w:rPr>
+          <w:rFonts w:ascii="Century Schoolbook" w:hAnsi="Century Schoolbook"/>
+        </w:rPr>
+        <w:t>intrínsecas</w:t>
+      </w:r>
+      <w:r>
+        <w:rPr>
+          <w:rFonts w:ascii="Century Schoolbook" w:hAnsi="Century Schoolbook"/>
+        </w:rPr>
+        <w:t xml:space="preserve"> com duas outras: </w:t>
       </w:r>
       <w:r>
         <w:rPr>
           <w:rFonts w:ascii="Century Schoolbook" w:hAnsi="Century Schoolbook"/>
           <w:b/>
         </w:rPr>
-        <w:t>Intérprete</w:t>
-      </w:r>
-      <w:r>
-        <w:rPr>
-          <w:rFonts w:ascii="Century Schoolbook" w:hAnsi="Century Schoolbook"/>
-        </w:rPr>
-        <w:t>, cuja estrutura é c</w:t>
-      </w:r>
-      <w:r>
-        <w:rPr>
-          <w:rFonts w:ascii="Century Schoolbook" w:hAnsi="Century Schoolbook"/>
-        </w:rPr>
-        <w:t xml:space="preserve">omposta por um nome, </w:t>
-      </w:r>
-      <w:r>
-        <w:rPr>
-          <w:rFonts w:ascii="Century Schoolbook" w:hAnsi="Century Schoolbook"/>
-        </w:rPr>
-        <w:t xml:space="preserve">uma </w:t>
-      </w:r>
-      <w:r>
-        <w:rPr>
-          <w:rFonts w:ascii="Century Schoolbook" w:hAnsi="Century Schoolbook"/>
-          <w:i/>
-        </w:rPr>
-        <w:t>flag</w:t>
-      </w:r>
-      <w:r>
-        <w:rPr>
-          <w:rFonts w:ascii="Century Schoolbook" w:hAnsi="Century Schoolbook"/>
-        </w:rPr>
-        <w:t xml:space="preserve"> de verificado</w:t>
-      </w:r>
-      <w:r>
-        <w:rPr>
-          <w:rFonts w:ascii="Century Schoolbook" w:hAnsi="Century Schoolbook"/>
-        </w:rPr>
-        <w:t xml:space="preserve"> – que </w:t>
-      </w:r>
-      <w:r>
-        <w:rPr>
-          <w:rFonts w:ascii="Century Schoolbook" w:hAnsi="Century Schoolbook"/>
-        </w:rPr>
-        <w:t>se trata de um booleano ativado para arti</w:t>
-      </w:r>
-      <w:r>
-        <w:rPr>
-          <w:rFonts w:ascii="Century Schoolbook" w:hAnsi="Century Schoolbook"/>
-        </w:rPr>
-        <w:t>stas que verificam o seu perfil –</w:t>
-      </w:r>
-      <w:r>
-        <w:rPr>
-          <w:rFonts w:ascii="Century Schoolbook" w:hAnsi="Century Schoolbook"/>
-        </w:rPr>
-        <w:t xml:space="preserve"> foto de perfil</w:t>
-      </w:r>
-      <w:r>
-        <w:rPr>
-          <w:rFonts w:ascii="Century Schoolbook" w:hAnsi="Century Schoolbook"/>
-        </w:rPr>
-        <w:t xml:space="preserve">, de </w:t>
-      </w:r>
-      <w:r>
-        <w:rPr>
-          <w:rFonts w:ascii="Century Schoolbook" w:hAnsi="Century Schoolbook"/>
-        </w:rPr>
-        <w:t xml:space="preserve">capa e biografia. </w:t>
-      </w:r>
-      <w:r>
-        <w:rPr>
-          <w:rFonts w:ascii="Century Schoolbook" w:hAnsi="Century Schoolbook"/>
-        </w:rPr>
-        <w:t xml:space="preserve">Esta classe tem relações </w:t>
-      </w:r>
-      <w:r>
-        <w:rPr>
-          <w:rFonts w:ascii="Century Schoolbook" w:hAnsi="Century Schoolbook"/>
-        </w:rPr>
-        <w:t>intrínsecas</w:t>
-      </w:r>
-      <w:r>
-        <w:rPr>
-          <w:rFonts w:ascii="Century Schoolbook" w:hAnsi="Century Schoolbook"/>
-        </w:rPr>
-        <w:t xml:space="preserve"> com duas outras: </w:t>
+        <w:t>Cidade</w:t>
+      </w:r>
+      <w:r>
+        <w:rPr>
+          <w:rFonts w:ascii="Century Schoolbook" w:hAnsi="Century Schoolbook"/>
+        </w:rPr>
+        <w:t xml:space="preserve"> e </w:t>
       </w:r>
       <w:r>
         <w:rPr>
           <w:rFonts w:ascii="Century Schoolbook" w:hAnsi="Century Schoolbook"/>
           <w:b/>
         </w:rPr>
-        <w:t>Local</w:t>
-      </w:r>
-      <w:r>
-        <w:rPr>
-          <w:rFonts w:ascii="Century Schoolbook" w:hAnsi="Century Schoolbook"/>
-        </w:rPr>
-        <w:t xml:space="preserve"> e </w:t>
+        <w:t>Concerto.</w:t>
+      </w:r>
+      <w:r>
+        <w:rPr>
+          <w:rFonts w:ascii="Century Schoolbook" w:hAnsi="Century Schoolbook"/>
+        </w:rPr>
+        <w:t xml:space="preserve"> Por sua vez, </w:t>
       </w:r>
       <w:r>
         <w:rPr>
           <w:rFonts w:ascii="Century Schoolbook" w:hAnsi="Century Schoolbook"/>
           <w:b/>
         </w:rPr>
-        <w:t>Concerto.</w:t>
+        <w:t xml:space="preserve">Cidade </w:t>
+      </w:r>
+      <w:r>
+        <w:rPr>
+          <w:rFonts w:ascii="Century Schoolbook" w:hAnsi="Century Schoolbook"/>
+        </w:rPr>
+        <w:t xml:space="preserve">está associada a </w:t>
+      </w:r>
+      <w:r>
+        <w:rPr>
+          <w:rFonts w:ascii="Century Schoolbook" w:hAnsi="Century Schoolbook"/>
+          <w:b/>
+        </w:rPr>
+        <w:t>País</w:t>
+      </w:r>
+      <w:r>
+        <w:rPr>
+          <w:rFonts w:ascii="Century Schoolbook" w:hAnsi="Century Schoolbook"/>
+        </w:rPr>
+        <w:t>.</w:t>
       </w:r>
     </w:p>
     <w:p>
@@ -1788,7 +1819,15 @@
         <w:rPr>
           <w:rFonts w:ascii="Century Schoolbook" w:hAnsi="Century Schoolbook"/>
         </w:rPr>
-        <w:t xml:space="preserve">Dada a natureza associativa destas três classes, deduzimos que seria lógico integrá-las num tuplo. De tal forma, um </w:t>
+        <w:t>Dada a natureza associativa destas três classes, deduzimos que seria lógico integrá-las num tuplo. De tal form</w:t>
+      </w:r>
+      <w:bookmarkStart w:id="0" w:name="_GoBack"/>
+      <w:bookmarkEnd w:id="0"/>
+      <w:r>
+        <w:rPr>
+          <w:rFonts w:ascii="Century Schoolbook" w:hAnsi="Century Schoolbook"/>
+        </w:rPr>
+        <w:t xml:space="preserve">a, um </w:t>
       </w:r>
       <w:r>
         <w:rPr>
@@ -1821,14 +1860,20 @@
         <w:rPr>
           <w:rFonts w:ascii="Century Schoolbook" w:hAnsi="Century Schoolbook"/>
         </w:rPr>
-        <w:t xml:space="preserve"> agendados para o futuro, cada um destes armazenando uma data e realizando-se num único </w:t>
+        <w:t xml:space="preserve"> agendados para o futuro, cada um destes armazenando um</w:t>
+      </w:r>
+      <w:r>
+        <w:rPr>
+          <w:rFonts w:ascii="Century Schoolbook" w:hAnsi="Century Schoolbook"/>
+        </w:rPr>
+        <w:t xml:space="preserve">a data e realizando-se numa única </w:t>
       </w:r>
       <w:r>
         <w:rPr>
           <w:rFonts w:ascii="Century Schoolbook" w:hAnsi="Century Schoolbook"/>
           <w:b/>
         </w:rPr>
-        <w:t>Local</w:t>
+        <w:t>Cidade</w:t>
       </w:r>
       <w:r>
         <w:rPr>
@@ -1847,20 +1892,20 @@
         <w:rPr>
           <w:rFonts w:ascii="Century Schoolbook" w:hAnsi="Century Schoolbook"/>
         </w:rPr>
-        <w:t xml:space="preserve"> ao seu </w:t>
+        <w:t xml:space="preserve"> à sua </w:t>
       </w:r>
       <w:r>
         <w:rPr>
           <w:rFonts w:ascii="Century Schoolbook" w:hAnsi="Century Schoolbook"/>
           <w:b/>
         </w:rPr>
-        <w:t>Local</w:t>
-      </w:r>
-      <w:r>
-        <w:rPr>
-          <w:rFonts w:ascii="Century Schoolbook" w:hAnsi="Century Schoolbook"/>
-        </w:rPr>
-        <w:t xml:space="preserve"> de origem.</w:t>
+        <w:t xml:space="preserve">Cidade </w:t>
+      </w:r>
+      <w:r>
+        <w:rPr>
+          <w:rFonts w:ascii="Century Schoolbook" w:hAnsi="Century Schoolbook"/>
+        </w:rPr>
+        <w:t>de origem.</w:t>
       </w:r>
     </w:p>
     <w:p>
@@ -1875,14 +1920,20 @@
           <w:rFonts w:ascii="Century Schoolbook" w:hAnsi="Century Schoolbook"/>
         </w:rPr>
         <w:tab/>
-        <w:t xml:space="preserve">Por último, o sistema gera uma lista ordenada das músicas mais ouvidas num dado </w:t>
+        <w:t>Por último, o sistema gera uma lista ordenada d</w:t>
+      </w:r>
+      <w:r>
+        <w:rPr>
+          <w:rFonts w:ascii="Century Schoolbook" w:hAnsi="Century Schoolbook"/>
+        </w:rPr>
+        <w:t xml:space="preserve">as músicas mais ouvidas numa dada </w:t>
       </w:r>
       <w:r>
         <w:rPr>
           <w:rFonts w:ascii="Century Schoolbook" w:hAnsi="Century Schoolbook"/>
           <w:b/>
         </w:rPr>
-        <w:t>Local</w:t>
+        <w:t>Cidade</w:t>
       </w:r>
       <w:r>
         <w:rPr>
@@ -1908,7 +1959,7 @@
           <w:rFonts w:ascii="Century Schoolbook" w:hAnsi="Century Schoolbook"/>
           <w:b/>
         </w:rPr>
-        <w:t>Local</w:t>
+        <w:t>Cidade</w:t>
       </w:r>
       <w:r>
         <w:rPr>
@@ -1966,7 +2017,7 @@
         <w:rPr>
           <w:i w:val="0"/>
           <w:sz w:val="24"/>
-          <w:lang w:eastAsia="pt-PT"/>
+          <w:lang w:val="en-GB" w:eastAsia="en-GB"/>
         </w:rPr>
         <mc:AlternateContent>
           <mc:Choice Requires="wps">
@@ -2957,7 +3008,7 @@
         <w:rPr>
           <w:i w:val="0"/>
           <w:sz w:val="24"/>
-          <w:lang w:eastAsia="pt-PT"/>
+          <w:lang w:val="en-GB" w:eastAsia="en-GB"/>
         </w:rPr>
         <mc:AlternateContent>
           <mc:Choice Requires="wps">
@@ -4929,10 +4980,7 @@
         <w:pStyle w:val="Estilo1"/>
       </w:pPr>
       <w:r>
-        <w:t>Diagrama Relacional e Dependências Funcionais</w:t>
-      </w:r>
-      <w:r>
-        <w:t xml:space="preserve"> </w:t>
+        <w:t xml:space="preserve">Diagrama Relacional e Dependências Funcionais </w:t>
       </w:r>
       <w:r>
         <w:t>(continuação)</w:t>
@@ -5586,9 +5634,7 @@
           <w:i/>
         </w:rPr>
       </w:pPr>
-      <w:bookmarkStart w:id="0" w:name="_GoBack"/>
     </w:p>
-    <w:bookmarkEnd w:id="0"/>
     <w:p>
       <w:pPr>
         <w:ind w:firstLine="708"/>
@@ -5740,7 +5786,13 @@
         <w:rPr>
           <w:rFonts w:ascii="Century Schoolbook" w:hAnsi="Century Schoolbook"/>
         </w:rPr>
-        <w:t xml:space="preserve"> é</w:t>
+        <w:t xml:space="preserve"> </w:t>
+      </w:r>
+      <w:r>
+        <w:rPr>
+          <w:rFonts w:ascii="Century Schoolbook" w:hAnsi="Century Schoolbook"/>
+        </w:rPr>
+        <w:t>verifica-se</w:t>
       </w:r>
       <w:r>
         <w:rPr>
@@ -6650,7 +6702,7 @@
       </w:pPr>
       <w:r>
         <w:rPr>
-          <w:lang w:eastAsia="pt-PT"/>
+          <w:lang w:val="en-GB" w:eastAsia="en-GB"/>
         </w:rPr>
         <w:drawing>
           <wp:inline distT="0" distB="0" distL="0" distR="0">
@@ -6790,7 +6842,7 @@
           <w:rPr>
             <w:rFonts w:ascii="Century Schoolbook" w:hAnsi="Century Schoolbook"/>
           </w:rPr>
-          <w:t>7</w:t>
+          <w:t>8</w:t>
         </w:r>
         <w:r>
           <w:rPr>
@@ -6823,7 +6875,7 @@
     </w:pPr>
     <w:r>
       <w:rPr>
-        <w:lang w:eastAsia="pt-PT"/>
+        <w:lang w:val="en-GB" w:eastAsia="en-GB"/>
       </w:rPr>
       <mc:AlternateContent>
         <mc:Choice Requires="wps">
@@ -6937,7 +6989,7 @@
     </w:pPr>
     <w:r>
       <w:rPr>
-        <w:lang w:eastAsia="pt-PT"/>
+        <w:lang w:val="en-GB" w:eastAsia="en-GB"/>
       </w:rPr>
       <mc:AlternateContent>
         <mc:Choice Requires="wps">
@@ -11010,7 +11062,7 @@
 </file>
 
 <file path=customXml/itemProps1.xml><?xml version="1.0" encoding="utf-8"?>
-<ds:datastoreItem xmlns:ds="http://schemas.openxmlformats.org/officeDocument/2006/customXml" ds:itemID="{11EA6CD1-CA86-458F-B5F0-DF26C143414F}">
+<ds:datastoreItem xmlns:ds="http://schemas.openxmlformats.org/officeDocument/2006/customXml" ds:itemID="{1C3B31C8-93CD-4EA8-A2B5-368CD19638C4}">
   <ds:schemaRefs>
     <ds:schemaRef ds:uri="http://schemas.openxmlformats.org/officeDocument/2006/bibliography"/>
   </ds:schemaRefs>

</xml_diff>

<commit_message>
Relatório final, maybe? UML atualizado.
</commit_message>
<xml_diff>
--- a/Segunda Entrega/Relatório 2 - Grupo 102.docx
+++ b/Segunda Entrega/Relatório 2 - Grupo 102.docx
@@ -1819,15 +1819,7 @@
         <w:rPr>
           <w:rFonts w:ascii="Century Schoolbook" w:hAnsi="Century Schoolbook"/>
         </w:rPr>
-        <w:t>Dada a natureza associativa destas três classes, deduzimos que seria lógico integrá-las num tuplo. De tal form</w:t>
-      </w:r>
-      <w:bookmarkStart w:id="0" w:name="_GoBack"/>
-      <w:bookmarkEnd w:id="0"/>
-      <w:r>
-        <w:rPr>
-          <w:rFonts w:ascii="Century Schoolbook" w:hAnsi="Century Schoolbook"/>
-        </w:rPr>
-        <w:t xml:space="preserve">a, um </w:t>
+        <w:t xml:space="preserve">Dada a natureza associativa destas três classes, deduzimos que seria lógico integrá-las num tuplo. De tal forma, um </w:t>
       </w:r>
       <w:r>
         <w:rPr>
@@ -6325,7 +6317,13 @@
         <w:rPr>
           <w:rFonts w:ascii="Century Schoolbook" w:hAnsi="Century Schoolbook"/>
         </w:rPr>
-        <w:t>com a mentalidadede de restringir certos aspetos de atributos, aliando uma maior segurança a um melhor controlo dos dados. A listagem de usos inclui:</w:t>
+        <w:t>com a mentalidade</w:t>
+      </w:r>
+      <w:r>
+        <w:rPr>
+          <w:rFonts w:ascii="Century Schoolbook" w:hAnsi="Century Schoolbook"/>
+        </w:rPr>
+        <w:t xml:space="preserve"> de restringir certos aspetos de atributos, aliando uma maior segurança a um melhor controlo dos dados. A listagem de usos inclui:</w:t>
       </w:r>
     </w:p>
     <w:p>
@@ -6659,6 +6657,180 @@
         </w:rPr>
         <w:t>.</w:t>
       </w:r>
+    </w:p>
+    <w:p>
+      <w:pPr>
+        <w:pStyle w:val="Estilo1"/>
+      </w:pPr>
+      <w:r>
+        <w:lastRenderedPageBreak/>
+        <w:t>Restrições</w:t>
+      </w:r>
+      <w:r>
+        <w:t xml:space="preserve"> (continuação)</w:t>
+      </w:r>
+    </w:p>
+    <w:p>
+      <w:pPr>
+        <w:rPr>
+          <w:rFonts w:ascii="Century Schoolbook" w:hAnsi="Century Schoolbook"/>
+        </w:rPr>
+      </w:pPr>
+    </w:p>
+    <w:p>
+      <w:pPr>
+        <w:rPr>
+          <w:rFonts w:ascii="Century Schoolbook" w:hAnsi="Century Schoolbook"/>
+        </w:rPr>
+      </w:pPr>
+      <w:r>
+        <w:rPr>
+          <w:rFonts w:ascii="Century Schoolbook" w:hAnsi="Century Schoolbook"/>
+        </w:rPr>
+        <w:tab/>
+        <w:t xml:space="preserve">Por último, </w:t>
+      </w:r>
+      <w:r>
+        <w:rPr>
+          <w:rFonts w:ascii="Century Schoolbook" w:hAnsi="Century Schoolbook"/>
+        </w:rPr>
+        <w:t xml:space="preserve">relativamente a restrições de integridade referencial, aplicámos chaves estrangeiras a classes </w:t>
+      </w:r>
+      <w:r>
+        <w:rPr>
+          <w:rFonts w:ascii="Century Schoolbook" w:hAnsi="Century Schoolbook"/>
+        </w:rPr>
+        <w:t>intrinsecamente</w:t>
+      </w:r>
+      <w:r>
+        <w:rPr>
+          <w:rFonts w:ascii="Century Schoolbook" w:hAnsi="Century Schoolbook"/>
+        </w:rPr>
+        <w:t xml:space="preserve"> </w:t>
+      </w:r>
+      <w:r>
+        <w:rPr>
+          <w:rFonts w:ascii="Century Schoolbook" w:hAnsi="Century Schoolbook"/>
+        </w:rPr>
+        <w:t>relacionadas</w:t>
+      </w:r>
+      <w:r>
+        <w:rPr>
+          <w:rFonts w:ascii="Century Schoolbook" w:hAnsi="Century Schoolbook"/>
+        </w:rPr>
+        <w:t xml:space="preserve"> com outras.</w:t>
+      </w:r>
+    </w:p>
+    <w:p>
+      <w:pPr>
+        <w:ind w:firstLine="708"/>
+        <w:rPr>
+          <w:rFonts w:ascii="Century Schoolbook" w:hAnsi="Century Schoolbook"/>
+        </w:rPr>
+      </w:pPr>
+      <w:r>
+        <w:rPr>
+          <w:rFonts w:ascii="Century Schoolbook" w:hAnsi="Century Schoolbook"/>
+        </w:rPr>
+        <w:t xml:space="preserve">Tome-se como exemplo a classe </w:t>
+      </w:r>
+      <w:r>
+        <w:rPr>
+          <w:rFonts w:ascii="Century Schoolbook" w:hAnsi="Century Schoolbook"/>
+          <w:b/>
+        </w:rPr>
+        <w:t>Álbum</w:t>
+      </w:r>
+      <w:r>
+        <w:rPr>
+          <w:rFonts w:ascii="Century Schoolbook" w:hAnsi="Century Schoolbook"/>
+        </w:rPr>
+        <w:t>. D</w:t>
+      </w:r>
+      <w:r>
+        <w:rPr>
+          <w:rFonts w:ascii="Century Schoolbook" w:hAnsi="Century Schoolbook"/>
+        </w:rPr>
+        <w:t>ado o facto de</w:t>
+      </w:r>
+      <w:r>
+        <w:rPr>
+          <w:rFonts w:ascii="Century Schoolbook" w:hAnsi="Century Schoolbook"/>
+        </w:rPr>
+        <w:t xml:space="preserve"> a cada álbum estar associado</w:t>
+      </w:r>
+      <w:r>
+        <w:rPr>
+          <w:rFonts w:ascii="Century Schoolbook" w:hAnsi="Century Schoolbook"/>
+        </w:rPr>
+        <w:t xml:space="preserve"> um tipo único, justifica-se o emprego de uma chave</w:t>
+      </w:r>
+      <w:r>
+        <w:rPr>
+          <w:rFonts w:ascii="Century Schoolbook" w:hAnsi="Century Schoolbook"/>
+        </w:rPr>
+        <w:t xml:space="preserve"> estrangeira apontada para </w:t>
+      </w:r>
+      <w:r>
+        <w:rPr>
+          <w:rFonts w:ascii="Century Schoolbook" w:hAnsi="Century Schoolbook"/>
+          <w:b/>
+        </w:rPr>
+        <w:t>TipoÁlbum</w:t>
+      </w:r>
+      <w:r>
+        <w:rPr>
+          <w:rFonts w:ascii="Century Schoolbook" w:hAnsi="Century Schoolbook"/>
+        </w:rPr>
+        <w:t xml:space="preserve">. Da mesma forma, um </w:t>
+      </w:r>
+      <w:r>
+        <w:rPr>
+          <w:rFonts w:ascii="Century Schoolbook" w:hAnsi="Century Schoolbook"/>
+          <w:b/>
+        </w:rPr>
+        <w:t>Álbum</w:t>
+      </w:r>
+      <w:r>
+        <w:rPr>
+          <w:rFonts w:ascii="Century Schoolbook" w:hAnsi="Century Schoolbook"/>
+        </w:rPr>
+        <w:t xml:space="preserve"> pertence a um </w:t>
+      </w:r>
+      <w:r>
+        <w:rPr>
+          <w:rFonts w:ascii="Century Schoolbook" w:hAnsi="Century Schoolbook"/>
+          <w:b/>
+        </w:rPr>
+        <w:t>Intérprete</w:t>
+      </w:r>
+      <w:r>
+        <w:rPr>
+          <w:rFonts w:ascii="Century Schoolbook" w:hAnsi="Century Schoolbook"/>
+        </w:rPr>
+        <w:t>, pelo que haverá que existir uma ligação através de integridade referencial entre ambas as classes.</w:t>
+      </w:r>
+    </w:p>
+    <w:p>
+      <w:pPr>
+        <w:ind w:firstLine="708"/>
+        <w:rPr>
+          <w:rFonts w:ascii="Century Schoolbook" w:hAnsi="Century Schoolbook"/>
+        </w:rPr>
+      </w:pPr>
+      <w:r>
+        <w:rPr>
+          <w:rFonts w:ascii="Century Schoolbook" w:hAnsi="Century Schoolbook"/>
+        </w:rPr>
+        <w:t>Este mesmo raciocínio foi aplicado nas restantes classes que dispõem destas restrições, resultando num modelo bastante trivial de interpretar.</w:t>
+      </w:r>
+    </w:p>
+    <w:p>
+      <w:pPr>
+        <w:rPr>
+          <w:rFonts w:ascii="Century Schoolbook" w:hAnsi="Century Schoolbook"/>
+        </w:rPr>
+      </w:pPr>
     </w:p>
     <w:p>
       <w:pPr>
@@ -6700,15 +6872,25 @@
           <w:u w:val="single"/>
         </w:rPr>
       </w:pPr>
+      <w:bookmarkStart w:id="0" w:name="_GoBack"/>
+      <w:bookmarkEnd w:id="0"/>
       <w:r>
         <w:rPr>
           <w:lang w:val="en-GB" w:eastAsia="en-GB"/>
         </w:rPr>
         <w:drawing>
-          <wp:inline distT="0" distB="0" distL="0" distR="0">
-            <wp:extent cx="9058385" cy="5029200"/>
+          <wp:anchor distT="0" distB="0" distL="114300" distR="114300" simplePos="0" relativeHeight="251665408" behindDoc="0" locked="0" layoutInCell="1" allowOverlap="1">
+            <wp:simplePos x="0" y="0"/>
+            <wp:positionH relativeFrom="margin">
+              <wp:align>left</wp:align>
+            </wp:positionH>
+            <wp:positionV relativeFrom="paragraph">
+              <wp:posOffset>124515</wp:posOffset>
+            </wp:positionV>
+            <wp:extent cx="9583273" cy="5048802"/>
             <wp:effectExtent l="0" t="0" r="0" b="0"/>
-            <wp:docPr id="1" name="Imagem 1" descr="C:\Users\migue\AppData\Local\Microsoft\Windows\INetCache\Content.Word\uml-versao-2.png"/>
+            <wp:wrapNone/>
+            <wp:docPr id="8" name="Imagem 8" descr="C:\Users\migue\AppData\Local\Microsoft\Windows\INetCache\Content.Word\uml-versao-2.1.png"/>
             <wp:cNvGraphicFramePr>
               <a:graphicFrameLocks xmlns:a="http://schemas.openxmlformats.org/drawingml/2006/main" noChangeAspect="1"/>
             </wp:cNvGraphicFramePr>
@@ -6716,7 +6898,7 @@
               <a:graphicData uri="http://schemas.openxmlformats.org/drawingml/2006/picture">
                 <pic:pic xmlns:pic="http://schemas.openxmlformats.org/drawingml/2006/picture">
                   <pic:nvPicPr>
-                    <pic:cNvPr id="0" name="Picture 1" descr="C:\Users\migue\AppData\Local\Microsoft\Windows\INetCache\Content.Word\uml-versao-2.png"/>
+                    <pic:cNvPr id="0" name="Picture 1" descr="C:\Users\migue\AppData\Local\Microsoft\Windows\INetCache\Content.Word\uml-versao-2.1.png"/>
                     <pic:cNvPicPr>
                       <a:picLocks noChangeAspect="1" noChangeArrowheads="1"/>
                     </pic:cNvPicPr>
@@ -6737,7 +6919,7 @@
                   <pic:spPr bwMode="auto">
                     <a:xfrm>
                       <a:off x="0" y="0"/>
-                      <a:ext cx="9061189" cy="5030757"/>
+                      <a:ext cx="9583273" cy="5048802"/>
                     </a:xfrm>
                     <a:prstGeom prst="rect">
                       <a:avLst/>
@@ -6750,7 +6932,13 @@
                 </pic:pic>
               </a:graphicData>
             </a:graphic>
-          </wp:inline>
+            <wp14:sizeRelH relativeFrom="page">
+              <wp14:pctWidth>0</wp14:pctWidth>
+            </wp14:sizeRelH>
+            <wp14:sizeRelV relativeFrom="page">
+              <wp14:pctHeight>0</wp14:pctHeight>
+            </wp14:sizeRelV>
+          </wp:anchor>
         </w:drawing>
       </w:r>
     </w:p>
@@ -11062,7 +11250,7 @@
 </file>
 
 <file path=customXml/itemProps1.xml><?xml version="1.0" encoding="utf-8"?>
-<ds:datastoreItem xmlns:ds="http://schemas.openxmlformats.org/officeDocument/2006/customXml" ds:itemID="{1C3B31C8-93CD-4EA8-A2B5-368CD19638C4}">
+<ds:datastoreItem xmlns:ds="http://schemas.openxmlformats.org/officeDocument/2006/customXml" ds:itemID="{B56BC793-D6C7-4795-8791-34A1427D8061}">
   <ds:schemaRefs>
     <ds:schemaRef ds:uri="http://schemas.openxmlformats.org/officeDocument/2006/bibliography"/>
   </ds:schemaRefs>

</xml_diff>

<commit_message>
is this the final one??
</commit_message>
<xml_diff>
--- a/Segunda Entrega/Relatório 2 - Grupo 102.docx
+++ b/Segunda Entrega/Relatório 2 - Grupo 102.docx
@@ -5,7 +5,7 @@
     <w:p>
       <w:r>
         <w:rPr>
-          <w:lang w:val="en-GB" w:eastAsia="en-GB"/>
+          <w:lang w:eastAsia="pt-PT"/>
         </w:rPr>
         <mc:AlternateContent>
           <mc:Choice Requires="wps">
@@ -272,7 +272,7 @@
       </w:r>
       <w:r>
         <w:rPr>
-          <w:lang w:val="en-GB" w:eastAsia="en-GB"/>
+          <w:lang w:eastAsia="pt-PT"/>
         </w:rPr>
         <mc:AlternateContent>
           <mc:Choice Requires="wps">
@@ -581,7 +581,7 @@
       </w:r>
       <w:r>
         <w:rPr>
-          <w:lang w:val="en-GB" w:eastAsia="en-GB"/>
+          <w:lang w:eastAsia="pt-PT"/>
         </w:rPr>
         <w:drawing>
           <wp:inline distT="0" distB="0" distL="0" distR="0" wp14:anchorId="6AF16D28" wp14:editId="4AF58F0B">
@@ -1964,7 +1964,16 @@
           <w:rFonts w:ascii="Century Schoolbook" w:hAnsi="Century Schoolbook"/>
           <w:b/>
         </w:rPr>
-        <w:t>Música</w:t>
+        <w:t>Mú</w:t>
+      </w:r>
+      <w:bookmarkStart w:id="0" w:name="_GoBack"/>
+      <w:bookmarkEnd w:id="0"/>
+      <w:r>
+        <w:rPr>
+          <w:rFonts w:ascii="Century Schoolbook" w:hAnsi="Century Schoolbook"/>
+          <w:b/>
+        </w:rPr>
+        <w:t>sica</w:t>
       </w:r>
       <w:r>
         <w:rPr>
@@ -1986,2116 +1995,6 @@
         <w:t>.</w:t>
       </w:r>
       <w:r>
-        <w:br w:type="page"/>
-      </w:r>
-    </w:p>
-    <w:p>
-      <w:pPr>
-        <w:pStyle w:val="Estilo1"/>
-      </w:pPr>
-      <w:r>
-        <w:lastRenderedPageBreak/>
-        <w:t>Atributos</w:t>
-      </w:r>
-    </w:p>
-    <w:p>
-      <w:pPr>
-        <w:pStyle w:val="Estilo1"/>
-        <w:rPr>
-          <w:sz w:val="24"/>
-        </w:rPr>
-      </w:pPr>
-      <w:r>
-        <w:rPr>
-          <w:i w:val="0"/>
-          <w:sz w:val="24"/>
-          <w:lang w:val="en-GB" w:eastAsia="en-GB"/>
-        </w:rPr>
-        <mc:AlternateContent>
-          <mc:Choice Requires="wps">
-            <w:drawing>
-              <wp:anchor distT="45720" distB="45720" distL="114300" distR="114300" simplePos="0" relativeHeight="251662336" behindDoc="1" locked="0" layoutInCell="1" allowOverlap="1">
-                <wp:simplePos x="0" y="0"/>
-                <wp:positionH relativeFrom="margin">
-                  <wp:posOffset>-36195</wp:posOffset>
-                </wp:positionH>
-                <wp:positionV relativeFrom="paragraph">
-                  <wp:posOffset>196850</wp:posOffset>
-                </wp:positionV>
-                <wp:extent cx="2499360" cy="8816340"/>
-                <wp:effectExtent l="0" t="0" r="0" b="3810"/>
-                <wp:wrapNone/>
-                <wp:docPr id="217" name="Text Box 2"/>
-                <wp:cNvGraphicFramePr>
-                  <a:graphicFrameLocks xmlns:a="http://schemas.openxmlformats.org/drawingml/2006/main"/>
-                </wp:cNvGraphicFramePr>
-                <a:graphic xmlns:a="http://schemas.openxmlformats.org/drawingml/2006/main">
-                  <a:graphicData uri="http://schemas.microsoft.com/office/word/2010/wordprocessingShape">
-                    <wps:wsp>
-                      <wps:cNvSpPr txBox="1">
-                        <a:spLocks noChangeArrowheads="1"/>
-                      </wps:cNvSpPr>
-                      <wps:spPr bwMode="auto">
-                        <a:xfrm>
-                          <a:off x="0" y="0"/>
-                          <a:ext cx="2499360" cy="8816340"/>
-                        </a:xfrm>
-                        <a:prstGeom prst="rect">
-                          <a:avLst/>
-                        </a:prstGeom>
-                        <a:solidFill>
-                          <a:srgbClr val="FFFFFF"/>
-                        </a:solidFill>
-                        <a:ln w="9525">
-                          <a:noFill/>
-                          <a:miter lim="800000"/>
-                          <a:headEnd/>
-                          <a:tailEnd/>
-                        </a:ln>
-                      </wps:spPr>
-                      <wps:txbx>
-                        <w:txbxContent>
-                          <w:p>
-                            <w:pPr>
-                              <w:rPr>
-                                <w:rFonts w:ascii="Century Schoolbook" w:hAnsi="Century Schoolbook"/>
-                              </w:rPr>
-                            </w:pPr>
-                            <w:r>
-                              <w:rPr>
-                                <w:rFonts w:ascii="Century Schoolbook" w:hAnsi="Century Schoolbook"/>
-                              </w:rPr>
-                              <w:t>Utilizador</w:t>
-                            </w:r>
-                          </w:p>
-                          <w:p>
-                            <w:pPr>
-                              <w:pStyle w:val="PargrafodaLista"/>
-                              <w:numPr>
-                                <w:ilvl w:val="0"/>
-                                <w:numId w:val="1"/>
-                              </w:numPr>
-                              <w:rPr>
-                                <w:rFonts w:ascii="Century Schoolbook" w:hAnsi="Century Schoolbook"/>
-                              </w:rPr>
-                            </w:pPr>
-                            <w:r>
-                              <w:rPr>
-                                <w:rFonts w:ascii="Century Schoolbook" w:hAnsi="Century Schoolbook"/>
-                              </w:rPr>
-                              <w:t>Nome</w:t>
-                            </w:r>
-                          </w:p>
-                          <w:p>
-                            <w:pPr>
-                              <w:pStyle w:val="PargrafodaLista"/>
-                              <w:numPr>
-                                <w:ilvl w:val="0"/>
-                                <w:numId w:val="1"/>
-                              </w:numPr>
-                              <w:rPr>
-                                <w:rFonts w:ascii="Century Schoolbook" w:hAnsi="Century Schoolbook"/>
-                                <w:i/>
-                              </w:rPr>
-                            </w:pPr>
-                            <w:r>
-                              <w:rPr>
-                                <w:rFonts w:ascii="Century Schoolbook" w:hAnsi="Century Schoolbook"/>
-                                <w:i/>
-                              </w:rPr>
-                              <w:t>Username</w:t>
-                            </w:r>
-                          </w:p>
-                          <w:p>
-                            <w:pPr>
-                              <w:pStyle w:val="PargrafodaLista"/>
-                              <w:numPr>
-                                <w:ilvl w:val="0"/>
-                                <w:numId w:val="1"/>
-                              </w:numPr>
-                              <w:rPr>
-                                <w:rFonts w:ascii="Century Schoolbook" w:hAnsi="Century Schoolbook"/>
-                                <w:i/>
-                              </w:rPr>
-                            </w:pPr>
-                            <w:r>
-                              <w:rPr>
-                                <w:rFonts w:ascii="Century Schoolbook" w:hAnsi="Century Schoolbook"/>
-                                <w:i/>
-                              </w:rPr>
-                              <w:t>Password</w:t>
-                            </w:r>
-                          </w:p>
-                          <w:p>
-                            <w:pPr>
-                              <w:pStyle w:val="PargrafodaLista"/>
-                              <w:numPr>
-                                <w:ilvl w:val="0"/>
-                                <w:numId w:val="1"/>
-                              </w:numPr>
-                              <w:rPr>
-                                <w:rFonts w:ascii="Century Schoolbook" w:hAnsi="Century Schoolbook"/>
-                              </w:rPr>
-                            </w:pPr>
-                            <w:r>
-                              <w:rPr>
-                                <w:rFonts w:ascii="Century Schoolbook" w:hAnsi="Century Schoolbook"/>
-                              </w:rPr>
-                              <w:t>Foto de Perfil</w:t>
-                            </w:r>
-                          </w:p>
-                          <w:p>
-                            <w:pPr>
-                              <w:pStyle w:val="PargrafodaLista"/>
-                              <w:numPr>
-                                <w:ilvl w:val="0"/>
-                                <w:numId w:val="1"/>
-                              </w:numPr>
-                              <w:rPr>
-                                <w:rFonts w:ascii="Century Schoolbook" w:hAnsi="Century Schoolbook"/>
-                              </w:rPr>
-                            </w:pPr>
-                            <w:r>
-                              <w:rPr>
-                                <w:rFonts w:ascii="Century Schoolbook" w:hAnsi="Century Schoolbook"/>
-                              </w:rPr>
-                              <w:t>Data de Nascimento</w:t>
-                            </w:r>
-                          </w:p>
-                          <w:p>
-                            <w:pPr>
-                              <w:pStyle w:val="PargrafodaLista"/>
-                              <w:numPr>
-                                <w:ilvl w:val="0"/>
-                                <w:numId w:val="1"/>
-                              </w:numPr>
-                              <w:rPr>
-                                <w:rFonts w:ascii="Century Schoolbook" w:hAnsi="Century Schoolbook"/>
-                              </w:rPr>
-                            </w:pPr>
-                            <w:r>
-                              <w:rPr>
-                                <w:rFonts w:ascii="Century Schoolbook" w:hAnsi="Century Schoolbook"/>
-                                <w:i/>
-                              </w:rPr>
-                              <w:t>E-Mail</w:t>
-                            </w:r>
-                          </w:p>
-                          <w:p>
-                            <w:pPr>
-                              <w:pStyle w:val="PargrafodaLista"/>
-                              <w:numPr>
-                                <w:ilvl w:val="0"/>
-                                <w:numId w:val="1"/>
-                              </w:numPr>
-                              <w:rPr>
-                                <w:rFonts w:ascii="Century Schoolbook" w:hAnsi="Century Schoolbook"/>
-                              </w:rPr>
-                            </w:pPr>
-                            <w:r>
-                              <w:rPr>
-                                <w:rFonts w:ascii="Century Schoolbook" w:hAnsi="Century Schoolbook"/>
-                              </w:rPr>
-                              <w:t xml:space="preserve">/ </w:t>
-                            </w:r>
-                            <w:r>
-                              <w:rPr>
-                                <w:rFonts w:ascii="Century Schoolbook" w:hAnsi="Century Schoolbook"/>
-                              </w:rPr>
-                              <w:t>Idade</w:t>
-                            </w:r>
-                          </w:p>
-                          <w:p>
-                            <w:pPr>
-                              <w:rPr>
-                                <w:rFonts w:ascii="Century Schoolbook" w:hAnsi="Century Schoolbook"/>
-                              </w:rPr>
-                            </w:pPr>
-                          </w:p>
-                          <w:p>
-                            <w:pPr>
-                              <w:rPr>
-                                <w:rFonts w:ascii="Century Schoolbook" w:hAnsi="Century Schoolbook"/>
-                              </w:rPr>
-                            </w:pPr>
-                            <w:r>
-                              <w:rPr>
-                                <w:rFonts w:ascii="Century Schoolbook" w:hAnsi="Century Schoolbook"/>
-                              </w:rPr>
-                              <w:t>Utilizador Premium</w:t>
-                            </w:r>
-                          </w:p>
-                          <w:p>
-                            <w:pPr>
-                              <w:pStyle w:val="PargrafodaLista"/>
-                              <w:numPr>
-                                <w:ilvl w:val="0"/>
-                                <w:numId w:val="1"/>
-                              </w:numPr>
-                              <w:rPr>
-                                <w:rFonts w:ascii="Century Schoolbook" w:hAnsi="Century Schoolbook"/>
-                              </w:rPr>
-                            </w:pPr>
-                            <w:r>
-                              <w:rPr>
-                                <w:rFonts w:ascii="Century Schoolbook" w:hAnsi="Century Schoolbook"/>
-                              </w:rPr>
-                              <w:t>Mensalidade</w:t>
-                            </w:r>
-                          </w:p>
-                          <w:p>
-                            <w:pPr>
-                              <w:rPr>
-                                <w:rFonts w:ascii="Century Schoolbook" w:hAnsi="Century Schoolbook"/>
-                              </w:rPr>
-                            </w:pPr>
-                          </w:p>
-                          <w:p>
-                            <w:pPr>
-                              <w:rPr>
-                                <w:rFonts w:ascii="Century Schoolbook" w:hAnsi="Century Schoolbook"/>
-                              </w:rPr>
-                            </w:pPr>
-                            <w:r>
-                              <w:rPr>
-                                <w:rFonts w:ascii="Century Schoolbook" w:hAnsi="Century Schoolbook"/>
-                              </w:rPr>
-                              <w:t>Utilizador Free</w:t>
-                            </w:r>
-                          </w:p>
-                          <w:p>
-                            <w:pPr>
-                              <w:pStyle w:val="PargrafodaLista"/>
-                              <w:numPr>
-                                <w:ilvl w:val="0"/>
-                                <w:numId w:val="8"/>
-                              </w:numPr>
-                              <w:rPr>
-                                <w:rFonts w:ascii="Century Schoolbook" w:hAnsi="Century Schoolbook"/>
-                              </w:rPr>
-                            </w:pPr>
-                            <w:r>
-                              <w:rPr>
-                                <w:rFonts w:ascii="Century Schoolbook" w:hAnsi="Century Schoolbook"/>
-                              </w:rPr>
-                              <w:t>Tempo Limite</w:t>
-                            </w:r>
-                          </w:p>
-                          <w:p>
-                            <w:pPr>
-                              <w:rPr>
-                                <w:rFonts w:ascii="Century Schoolbook" w:hAnsi="Century Schoolbook"/>
-                              </w:rPr>
-                            </w:pPr>
-                          </w:p>
-                          <w:p>
-                            <w:pPr>
-                              <w:rPr>
-                                <w:rFonts w:ascii="Century Schoolbook" w:hAnsi="Century Schoolbook"/>
-                              </w:rPr>
-                            </w:pPr>
-                            <w:r>
-                              <w:rPr>
-                                <w:rFonts w:ascii="Century Schoolbook" w:hAnsi="Century Schoolbook"/>
-                              </w:rPr>
-                              <w:t>Mensagem</w:t>
-                            </w:r>
-                          </w:p>
-                          <w:p>
-                            <w:pPr>
-                              <w:pStyle w:val="PargrafodaLista"/>
-                              <w:numPr>
-                                <w:ilvl w:val="0"/>
-                                <w:numId w:val="2"/>
-                              </w:numPr>
-                              <w:rPr>
-                                <w:rFonts w:ascii="Century Schoolbook" w:hAnsi="Century Schoolbook"/>
-                              </w:rPr>
-                            </w:pPr>
-                            <w:r>
-                              <w:rPr>
-                                <w:rFonts w:ascii="Century Schoolbook" w:hAnsi="Century Schoolbook"/>
-                              </w:rPr>
-                              <w:t>Conteúdo</w:t>
-                            </w:r>
-                          </w:p>
-                          <w:p>
-                            <w:pPr>
-                              <w:pStyle w:val="PargrafodaLista"/>
-                              <w:numPr>
-                                <w:ilvl w:val="0"/>
-                                <w:numId w:val="2"/>
-                              </w:numPr>
-                              <w:rPr>
-                                <w:rFonts w:ascii="Century Schoolbook" w:hAnsi="Century Schoolbook"/>
-                              </w:rPr>
-                            </w:pPr>
-                            <w:r>
-                              <w:rPr>
-                                <w:rFonts w:ascii="Century Schoolbook" w:hAnsi="Century Schoolbook"/>
-                              </w:rPr>
-                              <w:t>Data de Envio</w:t>
-                            </w:r>
-                          </w:p>
-                          <w:p>
-                            <w:pPr>
-                              <w:ind w:left="360"/>
-                              <w:rPr>
-                                <w:rFonts w:ascii="Century Schoolbook" w:hAnsi="Century Schoolbook"/>
-                              </w:rPr>
-                            </w:pPr>
-                          </w:p>
-                          <w:p>
-                            <w:pPr>
-                              <w:rPr>
-                                <w:rFonts w:ascii="Century Schoolbook" w:hAnsi="Century Schoolbook"/>
-                              </w:rPr>
-                            </w:pPr>
-                            <w:r>
-                              <w:rPr>
-                                <w:rFonts w:ascii="Century Schoolbook" w:hAnsi="Century Schoolbook"/>
-                              </w:rPr>
-                              <w:t>Dispositivos</w:t>
-                            </w:r>
-                          </w:p>
-                          <w:p>
-                            <w:pPr>
-                              <w:pStyle w:val="PargrafodaLista"/>
-                              <w:numPr>
-                                <w:ilvl w:val="0"/>
-                                <w:numId w:val="2"/>
-                              </w:numPr>
-                              <w:rPr>
-                                <w:rFonts w:ascii="Century Schoolbook" w:hAnsi="Century Schoolbook"/>
-                              </w:rPr>
-                            </w:pPr>
-                            <w:r>
-                              <w:rPr>
-                                <w:rFonts w:ascii="Century Schoolbook" w:hAnsi="Century Schoolbook"/>
-                              </w:rPr>
-                              <w:t>Nome</w:t>
-                            </w:r>
-                          </w:p>
-                          <w:p>
-                            <w:pPr>
-                              <w:rPr>
-                                <w:rFonts w:ascii="Century Schoolbook" w:hAnsi="Century Schoolbook"/>
-                              </w:rPr>
-                            </w:pPr>
-                          </w:p>
-                          <w:p>
-                            <w:pPr>
-                              <w:rPr>
-                                <w:rFonts w:ascii="Century Schoolbook" w:hAnsi="Century Schoolbook"/>
-                              </w:rPr>
-                            </w:pPr>
-                            <w:r>
-                              <w:rPr>
-                                <w:rFonts w:ascii="Century Schoolbook" w:hAnsi="Century Schoolbook"/>
-                              </w:rPr>
-                              <w:t>Tipo de Dispositivo</w:t>
-                            </w:r>
-                          </w:p>
-                          <w:p>
-                            <w:pPr>
-                              <w:pStyle w:val="PargrafodaLista"/>
-                              <w:numPr>
-                                <w:ilvl w:val="0"/>
-                                <w:numId w:val="2"/>
-                              </w:numPr>
-                              <w:rPr>
-                                <w:rFonts w:ascii="Century Schoolbook" w:hAnsi="Century Schoolbook"/>
-                              </w:rPr>
-                            </w:pPr>
-                            <w:r>
-                              <w:rPr>
-                                <w:rFonts w:ascii="Century Schoolbook" w:hAnsi="Century Schoolbook"/>
-                              </w:rPr>
-                              <w:t>Nome do Tipo</w:t>
-                            </w:r>
-                          </w:p>
-                          <w:p>
-                            <w:pPr>
-                              <w:rPr>
-                                <w:rFonts w:ascii="Century Schoolbook" w:hAnsi="Century Schoolbook"/>
-                              </w:rPr>
-                            </w:pPr>
-                          </w:p>
-                          <w:p>
-                            <w:pPr>
-                              <w:rPr>
-                                <w:rFonts w:ascii="Century Schoolbook" w:hAnsi="Century Schoolbook"/>
-                              </w:rPr>
-                            </w:pPr>
-                            <w:r>
-                              <w:rPr>
-                                <w:rFonts w:ascii="Century Schoolbook" w:hAnsi="Century Schoolbook"/>
-                              </w:rPr>
-                              <w:t>Playlist</w:t>
-                            </w:r>
-                          </w:p>
-                          <w:p>
-                            <w:pPr>
-                              <w:pStyle w:val="PargrafodaLista"/>
-                              <w:numPr>
-                                <w:ilvl w:val="0"/>
-                                <w:numId w:val="2"/>
-                              </w:numPr>
-                              <w:rPr>
-                                <w:rFonts w:ascii="Century Schoolbook" w:hAnsi="Century Schoolbook"/>
-                              </w:rPr>
-                            </w:pPr>
-                            <w:r>
-                              <w:rPr>
-                                <w:rFonts w:ascii="Century Schoolbook" w:hAnsi="Century Schoolbook"/>
-                              </w:rPr>
-                              <w:t>Nome</w:t>
-                            </w:r>
-                          </w:p>
-                          <w:p>
-                            <w:pPr>
-                              <w:pStyle w:val="PargrafodaLista"/>
-                              <w:numPr>
-                                <w:ilvl w:val="0"/>
-                                <w:numId w:val="2"/>
-                              </w:numPr>
-                              <w:rPr>
-                                <w:rFonts w:ascii="Century Schoolbook" w:hAnsi="Century Schoolbook"/>
-                              </w:rPr>
-                            </w:pPr>
-                            <w:r>
-                              <w:rPr>
-                                <w:rFonts w:ascii="Century Schoolbook" w:hAnsi="Century Schoolbook"/>
-                              </w:rPr>
-                              <w:t>Imagem</w:t>
-                            </w:r>
-                          </w:p>
-                          <w:p>
-                            <w:pPr>
-                              <w:pStyle w:val="PargrafodaLista"/>
-                              <w:numPr>
-                                <w:ilvl w:val="0"/>
-                                <w:numId w:val="2"/>
-                              </w:numPr>
-                              <w:rPr>
-                                <w:rFonts w:ascii="Century Schoolbook" w:hAnsi="Century Schoolbook"/>
-                              </w:rPr>
-                            </w:pPr>
-                            <w:r>
-                              <w:rPr>
-                                <w:rFonts w:ascii="Century Schoolbook" w:hAnsi="Century Schoolbook"/>
-                              </w:rPr>
-                              <w:t>/ Duração</w:t>
-                            </w:r>
-                          </w:p>
-                          <w:p>
-                            <w:pPr>
-                              <w:pStyle w:val="PargrafodaLista"/>
-                              <w:numPr>
-                                <w:ilvl w:val="0"/>
-                                <w:numId w:val="2"/>
-                              </w:numPr>
-                              <w:rPr>
-                                <w:rFonts w:ascii="Century Schoolbook" w:hAnsi="Century Schoolbook"/>
-                              </w:rPr>
-                            </w:pPr>
-                            <w:r>
-                              <w:rPr>
-                                <w:rFonts w:ascii="Century Schoolbook" w:hAnsi="Century Schoolbook"/>
-                              </w:rPr>
-                              <w:t>Descrição</w:t>
-                            </w:r>
-                          </w:p>
-                        </w:txbxContent>
-                      </wps:txbx>
-                      <wps:bodyPr rot="0" vert="horz" wrap="square" lIns="91440" tIns="45720" rIns="91440" bIns="45720" anchor="t" anchorCtr="0">
-                        <a:noAutofit/>
-                      </wps:bodyPr>
-                    </wps:wsp>
-                  </a:graphicData>
-                </a:graphic>
-                <wp14:sizeRelH relativeFrom="margin">
-                  <wp14:pctWidth>0</wp14:pctWidth>
-                </wp14:sizeRelH>
-                <wp14:sizeRelV relativeFrom="margin">
-                  <wp14:pctHeight>0</wp14:pctHeight>
-                </wp14:sizeRelV>
-              </wp:anchor>
-            </w:drawing>
-          </mc:Choice>
-          <mc:Fallback>
-            <w:pict>
-              <v:shape id="Text Box 2" o:spid="_x0000_s1028" type="#_x0000_t202" style="position:absolute;margin-left:-2.85pt;margin-top:15.5pt;width:196.8pt;height:694.2pt;z-index:-251654144;visibility:visible;mso-wrap-style:square;mso-width-percent:0;mso-height-percent:0;mso-wrap-distance-left:9pt;mso-wrap-distance-top:3.6pt;mso-wrap-distance-right:9pt;mso-wrap-distance-bottom:3.6pt;mso-position-horizontal:absolute;mso-position-horizontal-relative:margin;mso-position-vertical:absolute;mso-position-vertical-relative:text;mso-width-percent:0;mso-height-percent:0;mso-width-relative:margin;mso-height-relative:margin;v-text-anchor:top" o:gfxdata="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" stroked="f">
-                <v:textbox>
-                  <w:txbxContent>
-                    <w:p>
-                      <w:pPr>
-                        <w:rPr>
-                          <w:rFonts w:ascii="Century Schoolbook" w:hAnsi="Century Schoolbook"/>
-                        </w:rPr>
-                      </w:pPr>
-                      <w:r>
-                        <w:rPr>
-                          <w:rFonts w:ascii="Century Schoolbook" w:hAnsi="Century Schoolbook"/>
-                        </w:rPr>
-                        <w:t>Utilizador</w:t>
-                      </w:r>
-                    </w:p>
-                    <w:p>
-                      <w:pPr>
-                        <w:pStyle w:val="PargrafodaLista"/>
-                        <w:numPr>
-                          <w:ilvl w:val="0"/>
-                          <w:numId w:val="1"/>
-                        </w:numPr>
-                        <w:rPr>
-                          <w:rFonts w:ascii="Century Schoolbook" w:hAnsi="Century Schoolbook"/>
-                        </w:rPr>
-                      </w:pPr>
-                      <w:r>
-                        <w:rPr>
-                          <w:rFonts w:ascii="Century Schoolbook" w:hAnsi="Century Schoolbook"/>
-                        </w:rPr>
-                        <w:t>Nome</w:t>
-                      </w:r>
-                    </w:p>
-                    <w:p>
-                      <w:pPr>
-                        <w:pStyle w:val="PargrafodaLista"/>
-                        <w:numPr>
-                          <w:ilvl w:val="0"/>
-                          <w:numId w:val="1"/>
-                        </w:numPr>
-                        <w:rPr>
-                          <w:rFonts w:ascii="Century Schoolbook" w:hAnsi="Century Schoolbook"/>
-                          <w:i/>
-                        </w:rPr>
-                      </w:pPr>
-                      <w:r>
-                        <w:rPr>
-                          <w:rFonts w:ascii="Century Schoolbook" w:hAnsi="Century Schoolbook"/>
-                          <w:i/>
-                        </w:rPr>
-                        <w:t>Username</w:t>
-                      </w:r>
-                    </w:p>
-                    <w:p>
-                      <w:pPr>
-                        <w:pStyle w:val="PargrafodaLista"/>
-                        <w:numPr>
-                          <w:ilvl w:val="0"/>
-                          <w:numId w:val="1"/>
-                        </w:numPr>
-                        <w:rPr>
-                          <w:rFonts w:ascii="Century Schoolbook" w:hAnsi="Century Schoolbook"/>
-                          <w:i/>
-                        </w:rPr>
-                      </w:pPr>
-                      <w:r>
-                        <w:rPr>
-                          <w:rFonts w:ascii="Century Schoolbook" w:hAnsi="Century Schoolbook"/>
-                          <w:i/>
-                        </w:rPr>
-                        <w:t>Password</w:t>
-                      </w:r>
-                    </w:p>
-                    <w:p>
-                      <w:pPr>
-                        <w:pStyle w:val="PargrafodaLista"/>
-                        <w:numPr>
-                          <w:ilvl w:val="0"/>
-                          <w:numId w:val="1"/>
-                        </w:numPr>
-                        <w:rPr>
-                          <w:rFonts w:ascii="Century Schoolbook" w:hAnsi="Century Schoolbook"/>
-                        </w:rPr>
-                      </w:pPr>
-                      <w:r>
-                        <w:rPr>
-                          <w:rFonts w:ascii="Century Schoolbook" w:hAnsi="Century Schoolbook"/>
-                        </w:rPr>
-                        <w:t>Foto de Perfil</w:t>
-                      </w:r>
-                    </w:p>
-                    <w:p>
-                      <w:pPr>
-                        <w:pStyle w:val="PargrafodaLista"/>
-                        <w:numPr>
-                          <w:ilvl w:val="0"/>
-                          <w:numId w:val="1"/>
-                        </w:numPr>
-                        <w:rPr>
-                          <w:rFonts w:ascii="Century Schoolbook" w:hAnsi="Century Schoolbook"/>
-                        </w:rPr>
-                      </w:pPr>
-                      <w:r>
-                        <w:rPr>
-                          <w:rFonts w:ascii="Century Schoolbook" w:hAnsi="Century Schoolbook"/>
-                        </w:rPr>
-                        <w:t>Data de Nascimento</w:t>
-                      </w:r>
-                    </w:p>
-                    <w:p>
-                      <w:pPr>
-                        <w:pStyle w:val="PargrafodaLista"/>
-                        <w:numPr>
-                          <w:ilvl w:val="0"/>
-                          <w:numId w:val="1"/>
-                        </w:numPr>
-                        <w:rPr>
-                          <w:rFonts w:ascii="Century Schoolbook" w:hAnsi="Century Schoolbook"/>
-                        </w:rPr>
-                      </w:pPr>
-                      <w:r>
-                        <w:rPr>
-                          <w:rFonts w:ascii="Century Schoolbook" w:hAnsi="Century Schoolbook"/>
-                          <w:i/>
-                        </w:rPr>
-                        <w:t>E-Mail</w:t>
-                      </w:r>
-                    </w:p>
-                    <w:p>
-                      <w:pPr>
-                        <w:pStyle w:val="PargrafodaLista"/>
-                        <w:numPr>
-                          <w:ilvl w:val="0"/>
-                          <w:numId w:val="1"/>
-                        </w:numPr>
-                        <w:rPr>
-                          <w:rFonts w:ascii="Century Schoolbook" w:hAnsi="Century Schoolbook"/>
-                        </w:rPr>
-                      </w:pPr>
-                      <w:r>
-                        <w:rPr>
-                          <w:rFonts w:ascii="Century Schoolbook" w:hAnsi="Century Schoolbook"/>
-                        </w:rPr>
-                        <w:t xml:space="preserve">/ </w:t>
-                      </w:r>
-                      <w:r>
-                        <w:rPr>
-                          <w:rFonts w:ascii="Century Schoolbook" w:hAnsi="Century Schoolbook"/>
-                        </w:rPr>
-                        <w:t>Idade</w:t>
-                      </w:r>
-                    </w:p>
-                    <w:p>
-                      <w:pPr>
-                        <w:rPr>
-                          <w:rFonts w:ascii="Century Schoolbook" w:hAnsi="Century Schoolbook"/>
-                        </w:rPr>
-                      </w:pPr>
-                    </w:p>
-                    <w:p>
-                      <w:pPr>
-                        <w:rPr>
-                          <w:rFonts w:ascii="Century Schoolbook" w:hAnsi="Century Schoolbook"/>
-                        </w:rPr>
-                      </w:pPr>
-                      <w:r>
-                        <w:rPr>
-                          <w:rFonts w:ascii="Century Schoolbook" w:hAnsi="Century Schoolbook"/>
-                        </w:rPr>
-                        <w:t>Utilizador Premium</w:t>
-                      </w:r>
-                    </w:p>
-                    <w:p>
-                      <w:pPr>
-                        <w:pStyle w:val="PargrafodaLista"/>
-                        <w:numPr>
-                          <w:ilvl w:val="0"/>
-                          <w:numId w:val="1"/>
-                        </w:numPr>
-                        <w:rPr>
-                          <w:rFonts w:ascii="Century Schoolbook" w:hAnsi="Century Schoolbook"/>
-                        </w:rPr>
-                      </w:pPr>
-                      <w:r>
-                        <w:rPr>
-                          <w:rFonts w:ascii="Century Schoolbook" w:hAnsi="Century Schoolbook"/>
-                        </w:rPr>
-                        <w:t>Mensalidade</w:t>
-                      </w:r>
-                    </w:p>
-                    <w:p>
-                      <w:pPr>
-                        <w:rPr>
-                          <w:rFonts w:ascii="Century Schoolbook" w:hAnsi="Century Schoolbook"/>
-                        </w:rPr>
-                      </w:pPr>
-                    </w:p>
-                    <w:p>
-                      <w:pPr>
-                        <w:rPr>
-                          <w:rFonts w:ascii="Century Schoolbook" w:hAnsi="Century Schoolbook"/>
-                        </w:rPr>
-                      </w:pPr>
-                      <w:r>
-                        <w:rPr>
-                          <w:rFonts w:ascii="Century Schoolbook" w:hAnsi="Century Schoolbook"/>
-                        </w:rPr>
-                        <w:t>Utilizador Free</w:t>
-                      </w:r>
-                    </w:p>
-                    <w:p>
-                      <w:pPr>
-                        <w:pStyle w:val="PargrafodaLista"/>
-                        <w:numPr>
-                          <w:ilvl w:val="0"/>
-                          <w:numId w:val="8"/>
-                        </w:numPr>
-                        <w:rPr>
-                          <w:rFonts w:ascii="Century Schoolbook" w:hAnsi="Century Schoolbook"/>
-                        </w:rPr>
-                      </w:pPr>
-                      <w:r>
-                        <w:rPr>
-                          <w:rFonts w:ascii="Century Schoolbook" w:hAnsi="Century Schoolbook"/>
-                        </w:rPr>
-                        <w:t>Tempo Limite</w:t>
-                      </w:r>
-                    </w:p>
-                    <w:p>
-                      <w:pPr>
-                        <w:rPr>
-                          <w:rFonts w:ascii="Century Schoolbook" w:hAnsi="Century Schoolbook"/>
-                        </w:rPr>
-                      </w:pPr>
-                    </w:p>
-                    <w:p>
-                      <w:pPr>
-                        <w:rPr>
-                          <w:rFonts w:ascii="Century Schoolbook" w:hAnsi="Century Schoolbook"/>
-                        </w:rPr>
-                      </w:pPr>
-                      <w:r>
-                        <w:rPr>
-                          <w:rFonts w:ascii="Century Schoolbook" w:hAnsi="Century Schoolbook"/>
-                        </w:rPr>
-                        <w:t>Mensagem</w:t>
-                      </w:r>
-                    </w:p>
-                    <w:p>
-                      <w:pPr>
-                        <w:pStyle w:val="PargrafodaLista"/>
-                        <w:numPr>
-                          <w:ilvl w:val="0"/>
-                          <w:numId w:val="2"/>
-                        </w:numPr>
-                        <w:rPr>
-                          <w:rFonts w:ascii="Century Schoolbook" w:hAnsi="Century Schoolbook"/>
-                        </w:rPr>
-                      </w:pPr>
-                      <w:r>
-                        <w:rPr>
-                          <w:rFonts w:ascii="Century Schoolbook" w:hAnsi="Century Schoolbook"/>
-                        </w:rPr>
-                        <w:t>Conteúdo</w:t>
-                      </w:r>
-                    </w:p>
-                    <w:p>
-                      <w:pPr>
-                        <w:pStyle w:val="PargrafodaLista"/>
-                        <w:numPr>
-                          <w:ilvl w:val="0"/>
-                          <w:numId w:val="2"/>
-                        </w:numPr>
-                        <w:rPr>
-                          <w:rFonts w:ascii="Century Schoolbook" w:hAnsi="Century Schoolbook"/>
-                        </w:rPr>
-                      </w:pPr>
-                      <w:r>
-                        <w:rPr>
-                          <w:rFonts w:ascii="Century Schoolbook" w:hAnsi="Century Schoolbook"/>
-                        </w:rPr>
-                        <w:t>Data de Envio</w:t>
-                      </w:r>
-                    </w:p>
-                    <w:p>
-                      <w:pPr>
-                        <w:ind w:left="360"/>
-                        <w:rPr>
-                          <w:rFonts w:ascii="Century Schoolbook" w:hAnsi="Century Schoolbook"/>
-                        </w:rPr>
-                      </w:pPr>
-                    </w:p>
-                    <w:p>
-                      <w:pPr>
-                        <w:rPr>
-                          <w:rFonts w:ascii="Century Schoolbook" w:hAnsi="Century Schoolbook"/>
-                        </w:rPr>
-                      </w:pPr>
-                      <w:r>
-                        <w:rPr>
-                          <w:rFonts w:ascii="Century Schoolbook" w:hAnsi="Century Schoolbook"/>
-                        </w:rPr>
-                        <w:t>Dispositivos</w:t>
-                      </w:r>
-                    </w:p>
-                    <w:p>
-                      <w:pPr>
-                        <w:pStyle w:val="PargrafodaLista"/>
-                        <w:numPr>
-                          <w:ilvl w:val="0"/>
-                          <w:numId w:val="2"/>
-                        </w:numPr>
-                        <w:rPr>
-                          <w:rFonts w:ascii="Century Schoolbook" w:hAnsi="Century Schoolbook"/>
-                        </w:rPr>
-                      </w:pPr>
-                      <w:r>
-                        <w:rPr>
-                          <w:rFonts w:ascii="Century Schoolbook" w:hAnsi="Century Schoolbook"/>
-                        </w:rPr>
-                        <w:t>Nome</w:t>
-                      </w:r>
-                    </w:p>
-                    <w:p>
-                      <w:pPr>
-                        <w:rPr>
-                          <w:rFonts w:ascii="Century Schoolbook" w:hAnsi="Century Schoolbook"/>
-                        </w:rPr>
-                      </w:pPr>
-                    </w:p>
-                    <w:p>
-                      <w:pPr>
-                        <w:rPr>
-                          <w:rFonts w:ascii="Century Schoolbook" w:hAnsi="Century Schoolbook"/>
-                        </w:rPr>
-                      </w:pPr>
-                      <w:r>
-                        <w:rPr>
-                          <w:rFonts w:ascii="Century Schoolbook" w:hAnsi="Century Schoolbook"/>
-                        </w:rPr>
-                        <w:t>Tipo de Dispositivo</w:t>
-                      </w:r>
-                    </w:p>
-                    <w:p>
-                      <w:pPr>
-                        <w:pStyle w:val="PargrafodaLista"/>
-                        <w:numPr>
-                          <w:ilvl w:val="0"/>
-                          <w:numId w:val="2"/>
-                        </w:numPr>
-                        <w:rPr>
-                          <w:rFonts w:ascii="Century Schoolbook" w:hAnsi="Century Schoolbook"/>
-                        </w:rPr>
-                      </w:pPr>
-                      <w:r>
-                        <w:rPr>
-                          <w:rFonts w:ascii="Century Schoolbook" w:hAnsi="Century Schoolbook"/>
-                        </w:rPr>
-                        <w:t>Nome do Tipo</w:t>
-                      </w:r>
-                    </w:p>
-                    <w:p>
-                      <w:pPr>
-                        <w:rPr>
-                          <w:rFonts w:ascii="Century Schoolbook" w:hAnsi="Century Schoolbook"/>
-                        </w:rPr>
-                      </w:pPr>
-                    </w:p>
-                    <w:p>
-                      <w:pPr>
-                        <w:rPr>
-                          <w:rFonts w:ascii="Century Schoolbook" w:hAnsi="Century Schoolbook"/>
-                        </w:rPr>
-                      </w:pPr>
-                      <w:r>
-                        <w:rPr>
-                          <w:rFonts w:ascii="Century Schoolbook" w:hAnsi="Century Schoolbook"/>
-                        </w:rPr>
-                        <w:t>Playlist</w:t>
-                      </w:r>
-                    </w:p>
-                    <w:p>
-                      <w:pPr>
-                        <w:pStyle w:val="PargrafodaLista"/>
-                        <w:numPr>
-                          <w:ilvl w:val="0"/>
-                          <w:numId w:val="2"/>
-                        </w:numPr>
-                        <w:rPr>
-                          <w:rFonts w:ascii="Century Schoolbook" w:hAnsi="Century Schoolbook"/>
-                        </w:rPr>
-                      </w:pPr>
-                      <w:r>
-                        <w:rPr>
-                          <w:rFonts w:ascii="Century Schoolbook" w:hAnsi="Century Schoolbook"/>
-                        </w:rPr>
-                        <w:t>Nome</w:t>
-                      </w:r>
-                    </w:p>
-                    <w:p>
-                      <w:pPr>
-                        <w:pStyle w:val="PargrafodaLista"/>
-                        <w:numPr>
-                          <w:ilvl w:val="0"/>
-                          <w:numId w:val="2"/>
-                        </w:numPr>
-                        <w:rPr>
-                          <w:rFonts w:ascii="Century Schoolbook" w:hAnsi="Century Schoolbook"/>
-                        </w:rPr>
-                      </w:pPr>
-                      <w:r>
-                        <w:rPr>
-                          <w:rFonts w:ascii="Century Schoolbook" w:hAnsi="Century Schoolbook"/>
-                        </w:rPr>
-                        <w:t>Imagem</w:t>
-                      </w:r>
-                    </w:p>
-                    <w:p>
-                      <w:pPr>
-                        <w:pStyle w:val="PargrafodaLista"/>
-                        <w:numPr>
-                          <w:ilvl w:val="0"/>
-                          <w:numId w:val="2"/>
-                        </w:numPr>
-                        <w:rPr>
-                          <w:rFonts w:ascii="Century Schoolbook" w:hAnsi="Century Schoolbook"/>
-                        </w:rPr>
-                      </w:pPr>
-                      <w:r>
-                        <w:rPr>
-                          <w:rFonts w:ascii="Century Schoolbook" w:hAnsi="Century Schoolbook"/>
-                        </w:rPr>
-                        <w:t>/ Duração</w:t>
-                      </w:r>
-                    </w:p>
-                    <w:p>
-                      <w:pPr>
-                        <w:pStyle w:val="PargrafodaLista"/>
-                        <w:numPr>
-                          <w:ilvl w:val="0"/>
-                          <w:numId w:val="2"/>
-                        </w:numPr>
-                        <w:rPr>
-                          <w:rFonts w:ascii="Century Schoolbook" w:hAnsi="Century Schoolbook"/>
-                        </w:rPr>
-                      </w:pPr>
-                      <w:r>
-                        <w:rPr>
-                          <w:rFonts w:ascii="Century Schoolbook" w:hAnsi="Century Schoolbook"/>
-                        </w:rPr>
-                        <w:t>Descrição</w:t>
-                      </w:r>
-                    </w:p>
-                  </w:txbxContent>
-                </v:textbox>
-                <w10:wrap anchorx="margin"/>
-              </v:shape>
-            </w:pict>
-          </mc:Fallback>
-        </mc:AlternateContent>
-      </w:r>
-    </w:p>
-    <w:p>
-      <w:pPr>
-        <w:pStyle w:val="Estilo1"/>
-        <w:rPr>
-          <w:i w:val="0"/>
-          <w:sz w:val="24"/>
-        </w:rPr>
-      </w:pPr>
-      <w:r>
-        <w:rPr>
-          <w:i w:val="0"/>
-          <w:sz w:val="24"/>
-          <w:lang w:val="en-GB" w:eastAsia="en-GB"/>
-        </w:rPr>
-        <mc:AlternateContent>
-          <mc:Choice Requires="wps">
-            <w:drawing>
-              <wp:anchor distT="45720" distB="45720" distL="114300" distR="114300" simplePos="0" relativeHeight="251664384" behindDoc="1" locked="0" layoutInCell="1" allowOverlap="1" wp14:anchorId="6620E1F0" wp14:editId="16889AD8">
-                <wp:simplePos x="0" y="0"/>
-                <wp:positionH relativeFrom="margin">
-                  <wp:posOffset>2858424</wp:posOffset>
-                </wp:positionH>
-                <wp:positionV relativeFrom="paragraph">
-                  <wp:posOffset>14605</wp:posOffset>
-                </wp:positionV>
-                <wp:extent cx="2522220" cy="8984673"/>
-                <wp:effectExtent l="0" t="0" r="0" b="0"/>
-                <wp:wrapNone/>
-                <wp:docPr id="7" name="Text Box 2"/>
-                <wp:cNvGraphicFramePr>
-                  <a:graphicFrameLocks xmlns:a="http://schemas.openxmlformats.org/drawingml/2006/main"/>
-                </wp:cNvGraphicFramePr>
-                <a:graphic xmlns:a="http://schemas.openxmlformats.org/drawingml/2006/main">
-                  <a:graphicData uri="http://schemas.microsoft.com/office/word/2010/wordprocessingShape">
-                    <wps:wsp>
-                      <wps:cNvSpPr txBox="1">
-                        <a:spLocks noChangeArrowheads="1"/>
-                      </wps:cNvSpPr>
-                      <wps:spPr bwMode="auto">
-                        <a:xfrm>
-                          <a:off x="0" y="0"/>
-                          <a:ext cx="2522220" cy="8984673"/>
-                        </a:xfrm>
-                        <a:prstGeom prst="rect">
-                          <a:avLst/>
-                        </a:prstGeom>
-                        <a:noFill/>
-                        <a:ln w="9525">
-                          <a:noFill/>
-                          <a:miter lim="800000"/>
-                          <a:headEnd/>
-                          <a:tailEnd/>
-                        </a:ln>
-                      </wps:spPr>
-                      <wps:txbx>
-                        <w:txbxContent>
-                          <w:p>
-                            <w:pPr>
-                              <w:rPr>
-                                <w:rFonts w:ascii="Century Schoolbook" w:hAnsi="Century Schoolbook"/>
-                              </w:rPr>
-                            </w:pPr>
-                            <w:r>
-                              <w:rPr>
-                                <w:rFonts w:ascii="Century Schoolbook" w:hAnsi="Century Schoolbook"/>
-                              </w:rPr>
-                              <w:t>Intérprete</w:t>
-                            </w:r>
-                          </w:p>
-                          <w:p>
-                            <w:pPr>
-                              <w:pStyle w:val="PargrafodaLista"/>
-                              <w:numPr>
-                                <w:ilvl w:val="0"/>
-                                <w:numId w:val="3"/>
-                              </w:numPr>
-                              <w:rPr>
-                                <w:rFonts w:ascii="Century Schoolbook" w:hAnsi="Century Schoolbook"/>
-                              </w:rPr>
-                            </w:pPr>
-                            <w:r>
-                              <w:rPr>
-                                <w:rFonts w:ascii="Century Schoolbook" w:hAnsi="Century Schoolbook"/>
-                              </w:rPr>
-                              <w:t>Nome</w:t>
-                            </w:r>
-                          </w:p>
-                          <w:p>
-                            <w:pPr>
-                              <w:pStyle w:val="PargrafodaLista"/>
-                              <w:numPr>
-                                <w:ilvl w:val="0"/>
-                                <w:numId w:val="3"/>
-                              </w:numPr>
-                              <w:rPr>
-                                <w:rFonts w:ascii="Century Schoolbook" w:hAnsi="Century Schoolbook"/>
-                              </w:rPr>
-                            </w:pPr>
-                            <w:r>
-                              <w:rPr>
-                                <w:rFonts w:ascii="Century Schoolbook" w:hAnsi="Century Schoolbook"/>
-                              </w:rPr>
-                              <w:t>Verificação</w:t>
-                            </w:r>
-                          </w:p>
-                          <w:p>
-                            <w:pPr>
-                              <w:pStyle w:val="PargrafodaLista"/>
-                              <w:numPr>
-                                <w:ilvl w:val="0"/>
-                                <w:numId w:val="3"/>
-                              </w:numPr>
-                              <w:rPr>
-                                <w:rFonts w:ascii="Century Schoolbook" w:hAnsi="Century Schoolbook"/>
-                              </w:rPr>
-                            </w:pPr>
-                            <w:r>
-                              <w:rPr>
-                                <w:rFonts w:ascii="Century Schoolbook" w:hAnsi="Century Schoolbook"/>
-                              </w:rPr>
-                              <w:t>Foto de Perfil</w:t>
-                            </w:r>
-                          </w:p>
-                          <w:p>
-                            <w:pPr>
-                              <w:pStyle w:val="PargrafodaLista"/>
-                              <w:numPr>
-                                <w:ilvl w:val="0"/>
-                                <w:numId w:val="3"/>
-                              </w:numPr>
-                              <w:rPr>
-                                <w:rFonts w:ascii="Century Schoolbook" w:hAnsi="Century Schoolbook"/>
-                              </w:rPr>
-                            </w:pPr>
-                            <w:r>
-                              <w:rPr>
-                                <w:rFonts w:ascii="Century Schoolbook" w:hAnsi="Century Schoolbook"/>
-                              </w:rPr>
-                              <w:t>Foto de Capa</w:t>
-                            </w:r>
-                          </w:p>
-                          <w:p>
-                            <w:pPr>
-                              <w:pStyle w:val="PargrafodaLista"/>
-                              <w:numPr>
-                                <w:ilvl w:val="0"/>
-                                <w:numId w:val="3"/>
-                              </w:numPr>
-                              <w:rPr>
-                                <w:rFonts w:ascii="Century Schoolbook" w:hAnsi="Century Schoolbook"/>
-                              </w:rPr>
-                            </w:pPr>
-                            <w:r>
-                              <w:rPr>
-                                <w:rFonts w:ascii="Century Schoolbook" w:hAnsi="Century Schoolbook"/>
-                              </w:rPr>
-                              <w:t>Biografia</w:t>
-                            </w:r>
-                          </w:p>
-                          <w:p>
-                            <w:pPr>
-                              <w:rPr>
-                                <w:rFonts w:ascii="Century Schoolbook" w:hAnsi="Century Schoolbook"/>
-                              </w:rPr>
-                            </w:pPr>
-                          </w:p>
-                          <w:p>
-                            <w:pPr>
-                              <w:rPr>
-                                <w:rFonts w:ascii="Century Schoolbook" w:hAnsi="Century Schoolbook"/>
-                              </w:rPr>
-                            </w:pPr>
-                            <w:r>
-                              <w:rPr>
-                                <w:rFonts w:ascii="Century Schoolbook" w:hAnsi="Century Schoolbook"/>
-                              </w:rPr>
-                              <w:t>Álbum</w:t>
-                            </w:r>
-                          </w:p>
-                          <w:p>
-                            <w:pPr>
-                              <w:pStyle w:val="PargrafodaLista"/>
-                              <w:numPr>
-                                <w:ilvl w:val="0"/>
-                                <w:numId w:val="4"/>
-                              </w:numPr>
-                              <w:rPr>
-                                <w:rFonts w:ascii="Century Schoolbook" w:hAnsi="Century Schoolbook"/>
-                              </w:rPr>
-                            </w:pPr>
-                            <w:r>
-                              <w:rPr>
-                                <w:rFonts w:ascii="Century Schoolbook" w:hAnsi="Century Schoolbook"/>
-                              </w:rPr>
-                              <w:t>Nome</w:t>
-                            </w:r>
-                          </w:p>
-                          <w:p>
-                            <w:pPr>
-                              <w:pStyle w:val="PargrafodaLista"/>
-                              <w:numPr>
-                                <w:ilvl w:val="0"/>
-                                <w:numId w:val="4"/>
-                              </w:numPr>
-                              <w:rPr>
-                                <w:rFonts w:ascii="Century Schoolbook" w:hAnsi="Century Schoolbook"/>
-                              </w:rPr>
-                            </w:pPr>
-                            <w:r>
-                              <w:rPr>
-                                <w:rFonts w:ascii="Century Schoolbook" w:hAnsi="Century Schoolbook"/>
-                              </w:rPr>
-                              <w:t>Capa</w:t>
-                            </w:r>
-                          </w:p>
-                          <w:p>
-                            <w:pPr>
-                              <w:pStyle w:val="PargrafodaLista"/>
-                              <w:numPr>
-                                <w:ilvl w:val="0"/>
-                                <w:numId w:val="4"/>
-                              </w:numPr>
-                              <w:rPr>
-                                <w:rFonts w:ascii="Century Schoolbook" w:hAnsi="Century Schoolbook"/>
-                              </w:rPr>
-                            </w:pPr>
-                            <w:r>
-                              <w:rPr>
-                                <w:rFonts w:ascii="Century Schoolbook" w:hAnsi="Century Schoolbook"/>
-                              </w:rPr>
-                              <w:t>Ano</w:t>
-                            </w:r>
-                          </w:p>
-                          <w:p>
-                            <w:pPr>
-                              <w:rPr>
-                                <w:rFonts w:ascii="Century Schoolbook" w:hAnsi="Century Schoolbook"/>
-                              </w:rPr>
-                            </w:pPr>
-                          </w:p>
-                          <w:p>
-                            <w:pPr>
-                              <w:rPr>
-                                <w:rFonts w:ascii="Century Schoolbook" w:hAnsi="Century Schoolbook"/>
-                              </w:rPr>
-                            </w:pPr>
-                            <w:r>
-                              <w:rPr>
-                                <w:rFonts w:ascii="Century Schoolbook" w:hAnsi="Century Schoolbook"/>
-                              </w:rPr>
-                              <w:t>Tipo de Álbum</w:t>
-                            </w:r>
-                          </w:p>
-                          <w:p>
-                            <w:pPr>
-                              <w:pStyle w:val="PargrafodaLista"/>
-                              <w:numPr>
-                                <w:ilvl w:val="0"/>
-                                <w:numId w:val="6"/>
-                              </w:numPr>
-                              <w:rPr>
-                                <w:rFonts w:ascii="Century Schoolbook" w:hAnsi="Century Schoolbook"/>
-                              </w:rPr>
-                            </w:pPr>
-                            <w:r>
-                              <w:rPr>
-                                <w:rFonts w:ascii="Century Schoolbook" w:hAnsi="Century Schoolbook"/>
-                              </w:rPr>
-                              <w:t>Nome</w:t>
-                            </w:r>
-                            <w:r>
-                              <w:rPr>
-                                <w:rFonts w:ascii="Century Schoolbook" w:hAnsi="Century Schoolbook"/>
-                              </w:rPr>
-                              <w:t xml:space="preserve"> do Tipo</w:t>
-                            </w:r>
-                          </w:p>
-                          <w:p>
-                            <w:pPr>
-                              <w:rPr>
-                                <w:rFonts w:ascii="Century Schoolbook" w:hAnsi="Century Schoolbook"/>
-                              </w:rPr>
-                            </w:pPr>
-                          </w:p>
-                          <w:p>
-                            <w:pPr>
-                              <w:rPr>
-                                <w:rFonts w:ascii="Century Schoolbook" w:hAnsi="Century Schoolbook"/>
-                              </w:rPr>
-                            </w:pPr>
-                            <w:r>
-                              <w:rPr>
-                                <w:rFonts w:ascii="Century Schoolbook" w:hAnsi="Century Schoolbook"/>
-                              </w:rPr>
-                              <w:t>Música</w:t>
-                            </w:r>
-                          </w:p>
-                          <w:p>
-                            <w:pPr>
-                              <w:pStyle w:val="PargrafodaLista"/>
-                              <w:numPr>
-                                <w:ilvl w:val="0"/>
-                                <w:numId w:val="5"/>
-                              </w:numPr>
-                              <w:rPr>
-                                <w:rFonts w:ascii="Century Schoolbook" w:hAnsi="Century Schoolbook"/>
-                              </w:rPr>
-                            </w:pPr>
-                            <w:r>
-                              <w:rPr>
-                                <w:rFonts w:ascii="Century Schoolbook" w:hAnsi="Century Schoolbook"/>
-                              </w:rPr>
-                              <w:t>Nome</w:t>
-                            </w:r>
-                          </w:p>
-                          <w:p>
-                            <w:pPr>
-                              <w:pStyle w:val="PargrafodaLista"/>
-                              <w:numPr>
-                                <w:ilvl w:val="0"/>
-                                <w:numId w:val="5"/>
-                              </w:numPr>
-                              <w:rPr>
-                                <w:rFonts w:ascii="Century Schoolbook" w:hAnsi="Century Schoolbook"/>
-                              </w:rPr>
-                            </w:pPr>
-                            <w:r>
-                              <w:rPr>
-                                <w:rFonts w:ascii="Century Schoolbook" w:hAnsi="Century Schoolbook"/>
-                              </w:rPr>
-                              <w:t>Duração</w:t>
-                            </w:r>
-                          </w:p>
-                          <w:p>
-                            <w:pPr>
-                              <w:pStyle w:val="PargrafodaLista"/>
-                              <w:numPr>
-                                <w:ilvl w:val="0"/>
-                                <w:numId w:val="5"/>
-                              </w:numPr>
-                              <w:rPr>
-                                <w:rFonts w:ascii="Century Schoolbook" w:hAnsi="Century Schoolbook"/>
-                              </w:rPr>
-                            </w:pPr>
-                            <w:r>
-                              <w:rPr>
-                                <w:rFonts w:ascii="Century Schoolbook" w:hAnsi="Century Schoolbook"/>
-                              </w:rPr>
-                              <w:t>Reproduções</w:t>
-                            </w:r>
-                          </w:p>
-                          <w:p>
-                            <w:pPr>
-                              <w:pStyle w:val="PargrafodaLista"/>
-                              <w:numPr>
-                                <w:ilvl w:val="0"/>
-                                <w:numId w:val="5"/>
-                              </w:numPr>
-                              <w:rPr>
-                                <w:rFonts w:ascii="Century Schoolbook" w:hAnsi="Century Schoolbook"/>
-                              </w:rPr>
-                            </w:pPr>
-                            <w:r>
-                              <w:rPr>
-                                <w:rFonts w:ascii="Century Schoolbook" w:hAnsi="Century Schoolbook"/>
-                              </w:rPr>
-                              <w:t>Género</w:t>
-                            </w:r>
-                          </w:p>
-                          <w:p>
-                            <w:pPr>
-                              <w:rPr>
-                                <w:rFonts w:ascii="Century Schoolbook" w:hAnsi="Century Schoolbook"/>
-                              </w:rPr>
-                            </w:pPr>
-                          </w:p>
-                          <w:p>
-                            <w:pPr>
-                              <w:rPr>
-                                <w:rFonts w:ascii="Century Schoolbook" w:hAnsi="Century Schoolbook"/>
-                              </w:rPr>
-                            </w:pPr>
-                            <w:r>
-                              <w:rPr>
-                                <w:rFonts w:ascii="Century Schoolbook" w:hAnsi="Century Schoolbook"/>
-                              </w:rPr>
-                              <w:t>Género</w:t>
-                            </w:r>
-                          </w:p>
-                          <w:p>
-                            <w:pPr>
-                              <w:pStyle w:val="PargrafodaLista"/>
-                              <w:numPr>
-                                <w:ilvl w:val="0"/>
-                                <w:numId w:val="7"/>
-                              </w:numPr>
-                              <w:rPr>
-                                <w:rFonts w:ascii="Century Schoolbook" w:hAnsi="Century Schoolbook"/>
-                              </w:rPr>
-                            </w:pPr>
-                            <w:r>
-                              <w:rPr>
-                                <w:rFonts w:ascii="Century Schoolbook" w:hAnsi="Century Schoolbook"/>
-                              </w:rPr>
-                              <w:t>Nome</w:t>
-                            </w:r>
-                          </w:p>
-                          <w:p>
-                            <w:pPr>
-                              <w:rPr>
-                                <w:rFonts w:ascii="Century Schoolbook" w:hAnsi="Century Schoolbook"/>
-                              </w:rPr>
-                            </w:pPr>
-                          </w:p>
-                          <w:p>
-                            <w:pPr>
-                              <w:rPr>
-                                <w:rFonts w:ascii="Century Schoolbook" w:hAnsi="Century Schoolbook"/>
-                              </w:rPr>
-                            </w:pPr>
-                            <w:r>
-                              <w:rPr>
-                                <w:rFonts w:ascii="Century Schoolbook" w:hAnsi="Century Schoolbook"/>
-                              </w:rPr>
-                              <w:t>Concerto</w:t>
-                            </w:r>
-                          </w:p>
-                          <w:p>
-                            <w:pPr>
-                              <w:pStyle w:val="PargrafodaLista"/>
-                              <w:numPr>
-                                <w:ilvl w:val="0"/>
-                                <w:numId w:val="7"/>
-                              </w:numPr>
-                              <w:rPr>
-                                <w:rFonts w:ascii="Century Schoolbook" w:hAnsi="Century Schoolbook"/>
-                              </w:rPr>
-                            </w:pPr>
-                            <w:r>
-                              <w:rPr>
-                                <w:rFonts w:ascii="Century Schoolbook" w:hAnsi="Century Schoolbook"/>
-                              </w:rPr>
-                              <w:t>Data</w:t>
-                            </w:r>
-                          </w:p>
-                          <w:p>
-                            <w:pPr>
-                              <w:rPr>
-                                <w:rFonts w:ascii="Century Schoolbook" w:hAnsi="Century Schoolbook"/>
-                              </w:rPr>
-                            </w:pPr>
-                          </w:p>
-                          <w:p>
-                            <w:pPr>
-                              <w:rPr>
-                                <w:rFonts w:ascii="Century Schoolbook" w:hAnsi="Century Schoolbook"/>
-                              </w:rPr>
-                            </w:pPr>
-                            <w:r>
-                              <w:rPr>
-                                <w:rFonts w:ascii="Century Schoolbook" w:hAnsi="Century Schoolbook"/>
-                              </w:rPr>
-                              <w:t>Local</w:t>
-                            </w:r>
-                          </w:p>
-                          <w:p>
-                            <w:pPr>
-                              <w:pStyle w:val="PargrafodaLista"/>
-                              <w:numPr>
-                                <w:ilvl w:val="0"/>
-                                <w:numId w:val="7"/>
-                              </w:numPr>
-                              <w:rPr>
-                                <w:rFonts w:ascii="Century Schoolbook" w:hAnsi="Century Schoolbook"/>
-                              </w:rPr>
-                            </w:pPr>
-                            <w:r>
-                              <w:rPr>
-                                <w:rFonts w:ascii="Century Schoolbook" w:hAnsi="Century Schoolbook"/>
-                              </w:rPr>
-                              <w:t>Cidade</w:t>
-                            </w:r>
-                          </w:p>
-                          <w:p>
-                            <w:pPr>
-                              <w:pStyle w:val="PargrafodaLista"/>
-                              <w:numPr>
-                                <w:ilvl w:val="0"/>
-                                <w:numId w:val="7"/>
-                              </w:numPr>
-                              <w:rPr>
-                                <w:rFonts w:ascii="Century Schoolbook" w:hAnsi="Century Schoolbook"/>
-                              </w:rPr>
-                            </w:pPr>
-                            <w:r>
-                              <w:rPr>
-                                <w:rFonts w:ascii="Century Schoolbook" w:hAnsi="Century Schoolbook"/>
-                              </w:rPr>
-                              <w:t>País</w:t>
-                            </w:r>
-                          </w:p>
-                          <w:p>
-                            <w:pPr>
-                              <w:ind w:left="360"/>
-                              <w:rPr>
-                                <w:rFonts w:ascii="Century Schoolbook" w:hAnsi="Century Schoolbook"/>
-                              </w:rPr>
-                            </w:pPr>
-                          </w:p>
-                          <w:p>
-                            <w:pPr>
-                              <w:rPr>
-                                <w:rFonts w:ascii="Century Schoolbook" w:hAnsi="Century Schoolbook"/>
-                              </w:rPr>
-                            </w:pPr>
-                            <w:r>
-                              <w:rPr>
-                                <w:rFonts w:ascii="Century Schoolbook" w:hAnsi="Century Schoolbook"/>
-                              </w:rPr>
-                              <w:t>Top</w:t>
-                            </w:r>
-                          </w:p>
-                          <w:p>
-                            <w:pPr>
-                              <w:pStyle w:val="PargrafodaLista"/>
-                              <w:numPr>
-                                <w:ilvl w:val="0"/>
-                                <w:numId w:val="7"/>
-                              </w:numPr>
-                              <w:rPr>
-                                <w:rFonts w:ascii="Century Schoolbook" w:hAnsi="Century Schoolbook"/>
-                              </w:rPr>
-                            </w:pPr>
-                            <w:r>
-                              <w:rPr>
-                                <w:rFonts w:ascii="Century Schoolbook" w:hAnsi="Century Schoolbook"/>
-                              </w:rPr>
-                              <w:t>Posição</w:t>
-                            </w:r>
-                          </w:p>
-                          <w:p>
-                            <w:pPr>
-                              <w:rPr>
-                                <w:rFonts w:ascii="Century Schoolbook" w:hAnsi="Century Schoolbook"/>
-                              </w:rPr>
-                            </w:pPr>
-                          </w:p>
-                          <w:p>
-                            <w:pPr>
-                              <w:rPr>
-                                <w:rFonts w:ascii="Century Schoolbook" w:hAnsi="Century Schoolbook"/>
-                              </w:rPr>
-                            </w:pPr>
-                          </w:p>
-                          <w:p>
-                            <w:pPr>
-                              <w:rPr>
-                                <w:rFonts w:ascii="Century Schoolbook" w:hAnsi="Century Schoolbook"/>
-                              </w:rPr>
-                            </w:pPr>
-                          </w:p>
-                        </w:txbxContent>
-                      </wps:txbx>
-                      <wps:bodyPr rot="0" vert="horz" wrap="square" lIns="91440" tIns="45720" rIns="91440" bIns="45720" anchor="t" anchorCtr="0">
-                        <a:noAutofit/>
-                      </wps:bodyPr>
-                    </wps:wsp>
-                  </a:graphicData>
-                </a:graphic>
-                <wp14:sizeRelH relativeFrom="margin">
-                  <wp14:pctWidth>0</wp14:pctWidth>
-                </wp14:sizeRelH>
-                <wp14:sizeRelV relativeFrom="margin">
-                  <wp14:pctHeight>0</wp14:pctHeight>
-                </wp14:sizeRelV>
-              </wp:anchor>
-            </w:drawing>
-          </mc:Choice>
-          <mc:Fallback>
-            <w:pict>
-              <v:shape w14:anchorId="6620E1F0" id="_x0000_s1029" type="#_x0000_t202" style="position:absolute;margin-left:225.05pt;margin-top:1.15pt;width:198.6pt;height:707.45pt;z-index:-251652096;visibility:visible;mso-wrap-style:square;mso-width-percent:0;mso-height-percent:0;mso-wrap-distance-left:9pt;mso-wrap-distance-top:3.6pt;mso-wrap-distance-right:9pt;mso-wrap-distance-bottom:3.6pt;mso-position-horizontal:absolute;mso-position-horizontal-relative:margin;mso-position-vertical:absolute;mso-position-vertical-relative:text;mso-width-percent:0;mso-height-percent:0;mso-width-relative:margin;mso-height-relative:margin;v-text-anchor:top" o:gfxdata="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" filled="f" stroked="f">
-                <v:textbox>
-                  <w:txbxContent>
-                    <w:p>
-                      <w:pPr>
-                        <w:rPr>
-                          <w:rFonts w:ascii="Century Schoolbook" w:hAnsi="Century Schoolbook"/>
-                        </w:rPr>
-                      </w:pPr>
-                      <w:r>
-                        <w:rPr>
-                          <w:rFonts w:ascii="Century Schoolbook" w:hAnsi="Century Schoolbook"/>
-                        </w:rPr>
-                        <w:t>Intérprete</w:t>
-                      </w:r>
-                    </w:p>
-                    <w:p>
-                      <w:pPr>
-                        <w:pStyle w:val="PargrafodaLista"/>
-                        <w:numPr>
-                          <w:ilvl w:val="0"/>
-                          <w:numId w:val="3"/>
-                        </w:numPr>
-                        <w:rPr>
-                          <w:rFonts w:ascii="Century Schoolbook" w:hAnsi="Century Schoolbook"/>
-                        </w:rPr>
-                      </w:pPr>
-                      <w:r>
-                        <w:rPr>
-                          <w:rFonts w:ascii="Century Schoolbook" w:hAnsi="Century Schoolbook"/>
-                        </w:rPr>
-                        <w:t>Nome</w:t>
-                      </w:r>
-                    </w:p>
-                    <w:p>
-                      <w:pPr>
-                        <w:pStyle w:val="PargrafodaLista"/>
-                        <w:numPr>
-                          <w:ilvl w:val="0"/>
-                          <w:numId w:val="3"/>
-                        </w:numPr>
-                        <w:rPr>
-                          <w:rFonts w:ascii="Century Schoolbook" w:hAnsi="Century Schoolbook"/>
-                        </w:rPr>
-                      </w:pPr>
-                      <w:r>
-                        <w:rPr>
-                          <w:rFonts w:ascii="Century Schoolbook" w:hAnsi="Century Schoolbook"/>
-                        </w:rPr>
-                        <w:t>Verificação</w:t>
-                      </w:r>
-                    </w:p>
-                    <w:p>
-                      <w:pPr>
-                        <w:pStyle w:val="PargrafodaLista"/>
-                        <w:numPr>
-                          <w:ilvl w:val="0"/>
-                          <w:numId w:val="3"/>
-                        </w:numPr>
-                        <w:rPr>
-                          <w:rFonts w:ascii="Century Schoolbook" w:hAnsi="Century Schoolbook"/>
-                        </w:rPr>
-                      </w:pPr>
-                      <w:r>
-                        <w:rPr>
-                          <w:rFonts w:ascii="Century Schoolbook" w:hAnsi="Century Schoolbook"/>
-                        </w:rPr>
-                        <w:t>Foto de Perfil</w:t>
-                      </w:r>
-                    </w:p>
-                    <w:p>
-                      <w:pPr>
-                        <w:pStyle w:val="PargrafodaLista"/>
-                        <w:numPr>
-                          <w:ilvl w:val="0"/>
-                          <w:numId w:val="3"/>
-                        </w:numPr>
-                        <w:rPr>
-                          <w:rFonts w:ascii="Century Schoolbook" w:hAnsi="Century Schoolbook"/>
-                        </w:rPr>
-                      </w:pPr>
-                      <w:r>
-                        <w:rPr>
-                          <w:rFonts w:ascii="Century Schoolbook" w:hAnsi="Century Schoolbook"/>
-                        </w:rPr>
-                        <w:t>Foto de Capa</w:t>
-                      </w:r>
-                    </w:p>
-                    <w:p>
-                      <w:pPr>
-                        <w:pStyle w:val="PargrafodaLista"/>
-                        <w:numPr>
-                          <w:ilvl w:val="0"/>
-                          <w:numId w:val="3"/>
-                        </w:numPr>
-                        <w:rPr>
-                          <w:rFonts w:ascii="Century Schoolbook" w:hAnsi="Century Schoolbook"/>
-                        </w:rPr>
-                      </w:pPr>
-                      <w:r>
-                        <w:rPr>
-                          <w:rFonts w:ascii="Century Schoolbook" w:hAnsi="Century Schoolbook"/>
-                        </w:rPr>
-                        <w:t>Biografia</w:t>
-                      </w:r>
-                    </w:p>
-                    <w:p>
-                      <w:pPr>
-                        <w:rPr>
-                          <w:rFonts w:ascii="Century Schoolbook" w:hAnsi="Century Schoolbook"/>
-                        </w:rPr>
-                      </w:pPr>
-                    </w:p>
-                    <w:p>
-                      <w:pPr>
-                        <w:rPr>
-                          <w:rFonts w:ascii="Century Schoolbook" w:hAnsi="Century Schoolbook"/>
-                        </w:rPr>
-                      </w:pPr>
-                      <w:r>
-                        <w:rPr>
-                          <w:rFonts w:ascii="Century Schoolbook" w:hAnsi="Century Schoolbook"/>
-                        </w:rPr>
-                        <w:t>Álbum</w:t>
-                      </w:r>
-                    </w:p>
-                    <w:p>
-                      <w:pPr>
-                        <w:pStyle w:val="PargrafodaLista"/>
-                        <w:numPr>
-                          <w:ilvl w:val="0"/>
-                          <w:numId w:val="4"/>
-                        </w:numPr>
-                        <w:rPr>
-                          <w:rFonts w:ascii="Century Schoolbook" w:hAnsi="Century Schoolbook"/>
-                        </w:rPr>
-                      </w:pPr>
-                      <w:r>
-                        <w:rPr>
-                          <w:rFonts w:ascii="Century Schoolbook" w:hAnsi="Century Schoolbook"/>
-                        </w:rPr>
-                        <w:t>Nome</w:t>
-                      </w:r>
-                    </w:p>
-                    <w:p>
-                      <w:pPr>
-                        <w:pStyle w:val="PargrafodaLista"/>
-                        <w:numPr>
-                          <w:ilvl w:val="0"/>
-                          <w:numId w:val="4"/>
-                        </w:numPr>
-                        <w:rPr>
-                          <w:rFonts w:ascii="Century Schoolbook" w:hAnsi="Century Schoolbook"/>
-                        </w:rPr>
-                      </w:pPr>
-                      <w:r>
-                        <w:rPr>
-                          <w:rFonts w:ascii="Century Schoolbook" w:hAnsi="Century Schoolbook"/>
-                        </w:rPr>
-                        <w:t>Capa</w:t>
-                      </w:r>
-                    </w:p>
-                    <w:p>
-                      <w:pPr>
-                        <w:pStyle w:val="PargrafodaLista"/>
-                        <w:numPr>
-                          <w:ilvl w:val="0"/>
-                          <w:numId w:val="4"/>
-                        </w:numPr>
-                        <w:rPr>
-                          <w:rFonts w:ascii="Century Schoolbook" w:hAnsi="Century Schoolbook"/>
-                        </w:rPr>
-                      </w:pPr>
-                      <w:r>
-                        <w:rPr>
-                          <w:rFonts w:ascii="Century Schoolbook" w:hAnsi="Century Schoolbook"/>
-                        </w:rPr>
-                        <w:t>Ano</w:t>
-                      </w:r>
-                    </w:p>
-                    <w:p>
-                      <w:pPr>
-                        <w:rPr>
-                          <w:rFonts w:ascii="Century Schoolbook" w:hAnsi="Century Schoolbook"/>
-                        </w:rPr>
-                      </w:pPr>
-                    </w:p>
-                    <w:p>
-                      <w:pPr>
-                        <w:rPr>
-                          <w:rFonts w:ascii="Century Schoolbook" w:hAnsi="Century Schoolbook"/>
-                        </w:rPr>
-                      </w:pPr>
-                      <w:r>
-                        <w:rPr>
-                          <w:rFonts w:ascii="Century Schoolbook" w:hAnsi="Century Schoolbook"/>
-                        </w:rPr>
-                        <w:t>Tipo de Álbum</w:t>
-                      </w:r>
-                    </w:p>
-                    <w:p>
-                      <w:pPr>
-                        <w:pStyle w:val="PargrafodaLista"/>
-                        <w:numPr>
-                          <w:ilvl w:val="0"/>
-                          <w:numId w:val="6"/>
-                        </w:numPr>
-                        <w:rPr>
-                          <w:rFonts w:ascii="Century Schoolbook" w:hAnsi="Century Schoolbook"/>
-                        </w:rPr>
-                      </w:pPr>
-                      <w:r>
-                        <w:rPr>
-                          <w:rFonts w:ascii="Century Schoolbook" w:hAnsi="Century Schoolbook"/>
-                        </w:rPr>
-                        <w:t>Nome</w:t>
-                      </w:r>
-                      <w:r>
-                        <w:rPr>
-                          <w:rFonts w:ascii="Century Schoolbook" w:hAnsi="Century Schoolbook"/>
-                        </w:rPr>
-                        <w:t xml:space="preserve"> do Tipo</w:t>
-                      </w:r>
-                    </w:p>
-                    <w:p>
-                      <w:pPr>
-                        <w:rPr>
-                          <w:rFonts w:ascii="Century Schoolbook" w:hAnsi="Century Schoolbook"/>
-                        </w:rPr>
-                      </w:pPr>
-                    </w:p>
-                    <w:p>
-                      <w:pPr>
-                        <w:rPr>
-                          <w:rFonts w:ascii="Century Schoolbook" w:hAnsi="Century Schoolbook"/>
-                        </w:rPr>
-                      </w:pPr>
-                      <w:r>
-                        <w:rPr>
-                          <w:rFonts w:ascii="Century Schoolbook" w:hAnsi="Century Schoolbook"/>
-                        </w:rPr>
-                        <w:t>Música</w:t>
-                      </w:r>
-                    </w:p>
-                    <w:p>
-                      <w:pPr>
-                        <w:pStyle w:val="PargrafodaLista"/>
-                        <w:numPr>
-                          <w:ilvl w:val="0"/>
-                          <w:numId w:val="5"/>
-                        </w:numPr>
-                        <w:rPr>
-                          <w:rFonts w:ascii="Century Schoolbook" w:hAnsi="Century Schoolbook"/>
-                        </w:rPr>
-                      </w:pPr>
-                      <w:r>
-                        <w:rPr>
-                          <w:rFonts w:ascii="Century Schoolbook" w:hAnsi="Century Schoolbook"/>
-                        </w:rPr>
-                        <w:t>Nome</w:t>
-                      </w:r>
-                    </w:p>
-                    <w:p>
-                      <w:pPr>
-                        <w:pStyle w:val="PargrafodaLista"/>
-                        <w:numPr>
-                          <w:ilvl w:val="0"/>
-                          <w:numId w:val="5"/>
-                        </w:numPr>
-                        <w:rPr>
-                          <w:rFonts w:ascii="Century Schoolbook" w:hAnsi="Century Schoolbook"/>
-                        </w:rPr>
-                      </w:pPr>
-                      <w:r>
-                        <w:rPr>
-                          <w:rFonts w:ascii="Century Schoolbook" w:hAnsi="Century Schoolbook"/>
-                        </w:rPr>
-                        <w:t>Duração</w:t>
-                      </w:r>
-                    </w:p>
-                    <w:p>
-                      <w:pPr>
-                        <w:pStyle w:val="PargrafodaLista"/>
-                        <w:numPr>
-                          <w:ilvl w:val="0"/>
-                          <w:numId w:val="5"/>
-                        </w:numPr>
-                        <w:rPr>
-                          <w:rFonts w:ascii="Century Schoolbook" w:hAnsi="Century Schoolbook"/>
-                        </w:rPr>
-                      </w:pPr>
-                      <w:r>
-                        <w:rPr>
-                          <w:rFonts w:ascii="Century Schoolbook" w:hAnsi="Century Schoolbook"/>
-                        </w:rPr>
-                        <w:t>Reproduções</w:t>
-                      </w:r>
-                    </w:p>
-                    <w:p>
-                      <w:pPr>
-                        <w:pStyle w:val="PargrafodaLista"/>
-                        <w:numPr>
-                          <w:ilvl w:val="0"/>
-                          <w:numId w:val="5"/>
-                        </w:numPr>
-                        <w:rPr>
-                          <w:rFonts w:ascii="Century Schoolbook" w:hAnsi="Century Schoolbook"/>
-                        </w:rPr>
-                      </w:pPr>
-                      <w:r>
-                        <w:rPr>
-                          <w:rFonts w:ascii="Century Schoolbook" w:hAnsi="Century Schoolbook"/>
-                        </w:rPr>
-                        <w:t>Género</w:t>
-                      </w:r>
-                    </w:p>
-                    <w:p>
-                      <w:pPr>
-                        <w:rPr>
-                          <w:rFonts w:ascii="Century Schoolbook" w:hAnsi="Century Schoolbook"/>
-                        </w:rPr>
-                      </w:pPr>
-                    </w:p>
-                    <w:p>
-                      <w:pPr>
-                        <w:rPr>
-                          <w:rFonts w:ascii="Century Schoolbook" w:hAnsi="Century Schoolbook"/>
-                        </w:rPr>
-                      </w:pPr>
-                      <w:r>
-                        <w:rPr>
-                          <w:rFonts w:ascii="Century Schoolbook" w:hAnsi="Century Schoolbook"/>
-                        </w:rPr>
-                        <w:t>Género</w:t>
-                      </w:r>
-                    </w:p>
-                    <w:p>
-                      <w:pPr>
-                        <w:pStyle w:val="PargrafodaLista"/>
-                        <w:numPr>
-                          <w:ilvl w:val="0"/>
-                          <w:numId w:val="7"/>
-                        </w:numPr>
-                        <w:rPr>
-                          <w:rFonts w:ascii="Century Schoolbook" w:hAnsi="Century Schoolbook"/>
-                        </w:rPr>
-                      </w:pPr>
-                      <w:r>
-                        <w:rPr>
-                          <w:rFonts w:ascii="Century Schoolbook" w:hAnsi="Century Schoolbook"/>
-                        </w:rPr>
-                        <w:t>Nome</w:t>
-                      </w:r>
-                    </w:p>
-                    <w:p>
-                      <w:pPr>
-                        <w:rPr>
-                          <w:rFonts w:ascii="Century Schoolbook" w:hAnsi="Century Schoolbook"/>
-                        </w:rPr>
-                      </w:pPr>
-                    </w:p>
-                    <w:p>
-                      <w:pPr>
-                        <w:rPr>
-                          <w:rFonts w:ascii="Century Schoolbook" w:hAnsi="Century Schoolbook"/>
-                        </w:rPr>
-                      </w:pPr>
-                      <w:r>
-                        <w:rPr>
-                          <w:rFonts w:ascii="Century Schoolbook" w:hAnsi="Century Schoolbook"/>
-                        </w:rPr>
-                        <w:t>Concerto</w:t>
-                      </w:r>
-                    </w:p>
-                    <w:p>
-                      <w:pPr>
-                        <w:pStyle w:val="PargrafodaLista"/>
-                        <w:numPr>
-                          <w:ilvl w:val="0"/>
-                          <w:numId w:val="7"/>
-                        </w:numPr>
-                        <w:rPr>
-                          <w:rFonts w:ascii="Century Schoolbook" w:hAnsi="Century Schoolbook"/>
-                        </w:rPr>
-                      </w:pPr>
-                      <w:r>
-                        <w:rPr>
-                          <w:rFonts w:ascii="Century Schoolbook" w:hAnsi="Century Schoolbook"/>
-                        </w:rPr>
-                        <w:t>Data</w:t>
-                      </w:r>
-                    </w:p>
-                    <w:p>
-                      <w:pPr>
-                        <w:rPr>
-                          <w:rFonts w:ascii="Century Schoolbook" w:hAnsi="Century Schoolbook"/>
-                        </w:rPr>
-                      </w:pPr>
-                    </w:p>
-                    <w:p>
-                      <w:pPr>
-                        <w:rPr>
-                          <w:rFonts w:ascii="Century Schoolbook" w:hAnsi="Century Schoolbook"/>
-                        </w:rPr>
-                      </w:pPr>
-                      <w:r>
-                        <w:rPr>
-                          <w:rFonts w:ascii="Century Schoolbook" w:hAnsi="Century Schoolbook"/>
-                        </w:rPr>
-                        <w:t>Local</w:t>
-                      </w:r>
-                    </w:p>
-                    <w:p>
-                      <w:pPr>
-                        <w:pStyle w:val="PargrafodaLista"/>
-                        <w:numPr>
-                          <w:ilvl w:val="0"/>
-                          <w:numId w:val="7"/>
-                        </w:numPr>
-                        <w:rPr>
-                          <w:rFonts w:ascii="Century Schoolbook" w:hAnsi="Century Schoolbook"/>
-                        </w:rPr>
-                      </w:pPr>
-                      <w:r>
-                        <w:rPr>
-                          <w:rFonts w:ascii="Century Schoolbook" w:hAnsi="Century Schoolbook"/>
-                        </w:rPr>
-                        <w:t>Cidade</w:t>
-                      </w:r>
-                    </w:p>
-                    <w:p>
-                      <w:pPr>
-                        <w:pStyle w:val="PargrafodaLista"/>
-                        <w:numPr>
-                          <w:ilvl w:val="0"/>
-                          <w:numId w:val="7"/>
-                        </w:numPr>
-                        <w:rPr>
-                          <w:rFonts w:ascii="Century Schoolbook" w:hAnsi="Century Schoolbook"/>
-                        </w:rPr>
-                      </w:pPr>
-                      <w:r>
-                        <w:rPr>
-                          <w:rFonts w:ascii="Century Schoolbook" w:hAnsi="Century Schoolbook"/>
-                        </w:rPr>
-                        <w:t>País</w:t>
-                      </w:r>
-                    </w:p>
-                    <w:p>
-                      <w:pPr>
-                        <w:ind w:left="360"/>
-                        <w:rPr>
-                          <w:rFonts w:ascii="Century Schoolbook" w:hAnsi="Century Schoolbook"/>
-                        </w:rPr>
-                      </w:pPr>
-                    </w:p>
-                    <w:p>
-                      <w:pPr>
-                        <w:rPr>
-                          <w:rFonts w:ascii="Century Schoolbook" w:hAnsi="Century Schoolbook"/>
-                        </w:rPr>
-                      </w:pPr>
-                      <w:r>
-                        <w:rPr>
-                          <w:rFonts w:ascii="Century Schoolbook" w:hAnsi="Century Schoolbook"/>
-                        </w:rPr>
-                        <w:t>Top</w:t>
-                      </w:r>
-                    </w:p>
-                    <w:p>
-                      <w:pPr>
-                        <w:pStyle w:val="PargrafodaLista"/>
-                        <w:numPr>
-                          <w:ilvl w:val="0"/>
-                          <w:numId w:val="7"/>
-                        </w:numPr>
-                        <w:rPr>
-                          <w:rFonts w:ascii="Century Schoolbook" w:hAnsi="Century Schoolbook"/>
-                        </w:rPr>
-                      </w:pPr>
-                      <w:r>
-                        <w:rPr>
-                          <w:rFonts w:ascii="Century Schoolbook" w:hAnsi="Century Schoolbook"/>
-                        </w:rPr>
-                        <w:t>Posição</w:t>
-                      </w:r>
-                    </w:p>
-                    <w:p>
-                      <w:pPr>
-                        <w:rPr>
-                          <w:rFonts w:ascii="Century Schoolbook" w:hAnsi="Century Schoolbook"/>
-                        </w:rPr>
-                      </w:pPr>
-                    </w:p>
-                    <w:p>
-                      <w:pPr>
-                        <w:rPr>
-                          <w:rFonts w:ascii="Century Schoolbook" w:hAnsi="Century Schoolbook"/>
-                        </w:rPr>
-                      </w:pPr>
-                    </w:p>
-                    <w:p>
-                      <w:pPr>
-                        <w:rPr>
-                          <w:rFonts w:ascii="Century Schoolbook" w:hAnsi="Century Schoolbook"/>
-                        </w:rPr>
-                      </w:pPr>
-                    </w:p>
-                  </w:txbxContent>
-                </v:textbox>
-                <w10:wrap anchorx="margin"/>
-              </v:shape>
-            </w:pict>
-          </mc:Fallback>
-        </mc:AlternateContent>
-      </w:r>
-    </w:p>
-    <w:p/>
-    <w:p>
-      <w:pPr>
-        <w:rPr>
-          <w:i/>
-        </w:rPr>
-      </w:pPr>
-      <w:r>
-        <w:rPr>
-          <w:i/>
-        </w:rPr>
         <w:br w:type="page"/>
       </w:r>
     </w:p>
@@ -6872,11 +4771,9 @@
           <w:u w:val="single"/>
         </w:rPr>
       </w:pPr>
-      <w:bookmarkStart w:id="0" w:name="_GoBack"/>
-      <w:bookmarkEnd w:id="0"/>
-      <w:r>
-        <w:rPr>
-          <w:lang w:val="en-GB" w:eastAsia="en-GB"/>
+      <w:r>
+        <w:rPr>
+          <w:lang w:eastAsia="pt-PT"/>
         </w:rPr>
         <w:drawing>
           <wp:anchor distT="0" distB="0" distL="114300" distR="114300" simplePos="0" relativeHeight="251665408" behindDoc="0" locked="0" layoutInCell="1" allowOverlap="1">
@@ -7030,7 +4927,7 @@
           <w:rPr>
             <w:rFonts w:ascii="Century Schoolbook" w:hAnsi="Century Schoolbook"/>
           </w:rPr>
-          <w:t>8</w:t>
+          <w:t>7</w:t>
         </w:r>
         <w:r>
           <w:rPr>
@@ -7063,7 +4960,7 @@
     </w:pPr>
     <w:r>
       <w:rPr>
-        <w:lang w:val="en-GB" w:eastAsia="en-GB"/>
+        <w:lang w:eastAsia="pt-PT"/>
       </w:rPr>
       <mc:AlternateContent>
         <mc:Choice Requires="wps">
@@ -7177,7 +5074,7 @@
     </w:pPr>
     <w:r>
       <w:rPr>
-        <w:lang w:val="en-GB" w:eastAsia="en-GB"/>
+        <w:lang w:eastAsia="pt-PT"/>
       </w:rPr>
       <mc:AlternateContent>
         <mc:Choice Requires="wps">
@@ -11250,7 +9147,7 @@
 </file>
 
 <file path=customXml/itemProps1.xml><?xml version="1.0" encoding="utf-8"?>
-<ds:datastoreItem xmlns:ds="http://schemas.openxmlformats.org/officeDocument/2006/customXml" ds:itemID="{B56BC793-D6C7-4795-8791-34A1427D8061}">
+<ds:datastoreItem xmlns:ds="http://schemas.openxmlformats.org/officeDocument/2006/customXml" ds:itemID="{B5D47C67-752A-440C-A263-DD62EC1AF161}">
   <ds:schemaRefs>
     <ds:schemaRef ds:uri="http://schemas.openxmlformats.org/officeDocument/2006/bibliography"/>
   </ds:schemaRefs>

</xml_diff>

<commit_message>
Update no .docx e acrescentado o .pdf do relatório.
</commit_message>
<xml_diff>
--- a/Segunda Entrega/Relatório 2 - Grupo 102.docx
+++ b/Segunda Entrega/Relatório 2 - Grupo 102.docx
@@ -2506,6 +2506,45 @@
                               <w:t>Descrição</w:t>
                             </w:r>
                           </w:p>
+                          <w:p>
+                            <w:pPr>
+                              <w:pStyle w:val="PargrafodaLista"/>
+                              <w:rPr>
+                                <w:rFonts w:ascii="Century Schoolbook" w:hAnsi="Century Schoolbook"/>
+                              </w:rPr>
+                            </w:pPr>
+                          </w:p>
+                          <w:p>
+                            <w:pPr>
+                              <w:rPr>
+                                <w:rFonts w:ascii="Century Schoolbook" w:hAnsi="Century Schoolbook"/>
+                              </w:rPr>
+                            </w:pPr>
+                            <w:r>
+                              <w:rPr>
+                                <w:rFonts w:ascii="Century Schoolbook" w:hAnsi="Century Schoolbook"/>
+                              </w:rPr>
+                              <w:t>Top</w:t>
+                            </w:r>
+                          </w:p>
+                          <w:p>
+                            <w:pPr>
+                              <w:pStyle w:val="PargrafodaLista"/>
+                              <w:numPr>
+                                <w:ilvl w:val="0"/>
+                                <w:numId w:val="33"/>
+                              </w:numPr>
+                              <w:rPr>
+                                <w:rFonts w:ascii="Century Schoolbook" w:hAnsi="Century Schoolbook"/>
+                              </w:rPr>
+                            </w:pPr>
+                            <w:r>
+                              <w:rPr>
+                                <w:rFonts w:ascii="Century Schoolbook" w:hAnsi="Century Schoolbook"/>
+                              </w:rPr>
+                              <w:t>Posição</w:t>
+                            </w:r>
+                          </w:p>
                         </w:txbxContent>
                       </wps:txbx>
                       <wps:bodyPr rot="0" vert="horz" wrap="square" lIns="91440" tIns="45720" rIns="91440" bIns="45720" anchor="t" anchorCtr="0">
@@ -2977,6 +3016,45 @@
                           <w:rFonts w:ascii="Century Schoolbook" w:hAnsi="Century Schoolbook"/>
                         </w:rPr>
                         <w:t>Descrição</w:t>
+                      </w:r>
+                    </w:p>
+                    <w:p>
+                      <w:pPr>
+                        <w:pStyle w:val="PargrafodaLista"/>
+                        <w:rPr>
+                          <w:rFonts w:ascii="Century Schoolbook" w:hAnsi="Century Schoolbook"/>
+                        </w:rPr>
+                      </w:pPr>
+                    </w:p>
+                    <w:p>
+                      <w:pPr>
+                        <w:rPr>
+                          <w:rFonts w:ascii="Century Schoolbook" w:hAnsi="Century Schoolbook"/>
+                        </w:rPr>
+                      </w:pPr>
+                      <w:r>
+                        <w:rPr>
+                          <w:rFonts w:ascii="Century Schoolbook" w:hAnsi="Century Schoolbook"/>
+                        </w:rPr>
+                        <w:t>Top</w:t>
+                      </w:r>
+                    </w:p>
+                    <w:p>
+                      <w:pPr>
+                        <w:pStyle w:val="PargrafodaLista"/>
+                        <w:numPr>
+                          <w:ilvl w:val="0"/>
+                          <w:numId w:val="33"/>
+                        </w:numPr>
+                        <w:rPr>
+                          <w:rFonts w:ascii="Century Schoolbook" w:hAnsi="Century Schoolbook"/>
+                        </w:rPr>
+                      </w:pPr>
+                      <w:r>
+                        <w:rPr>
+                          <w:rFonts w:ascii="Century Schoolbook" w:hAnsi="Century Schoolbook"/>
+                        </w:rPr>
+                        <w:t>Posição</w:t>
                       </w:r>
                     </w:p>
                   </w:txbxContent>
@@ -3450,24 +3528,6 @@
                               <w:rPr>
                                 <w:rFonts w:ascii="Century Schoolbook" w:hAnsi="Century Schoolbook"/>
                               </w:rPr>
-                              <w:t>Local</w:t>
-                            </w:r>
-                          </w:p>
-                          <w:p>
-                            <w:pPr>
-                              <w:pStyle w:val="PargrafodaLista"/>
-                              <w:numPr>
-                                <w:ilvl w:val="0"/>
-                                <w:numId w:val="7"/>
-                              </w:numPr>
-                              <w:rPr>
-                                <w:rFonts w:ascii="Century Schoolbook" w:hAnsi="Century Schoolbook"/>
-                              </w:rPr>
-                            </w:pPr>
-                            <w:r>
-                              <w:rPr>
-                                <w:rFonts w:ascii="Century Schoolbook" w:hAnsi="Century Schoolbook"/>
-                              </w:rPr>
                               <w:t>Cidade</w:t>
                             </w:r>
                           </w:p>
@@ -3486,12 +3546,12 @@
                               <w:rPr>
                                 <w:rFonts w:ascii="Century Schoolbook" w:hAnsi="Century Schoolbook"/>
                               </w:rPr>
-                              <w:t>País</w:t>
+                              <w:t>Nome</w:t>
                             </w:r>
                           </w:p>
                           <w:p>
                             <w:pPr>
-                              <w:ind w:left="360"/>
+                              <w:pStyle w:val="PargrafodaLista"/>
                               <w:rPr>
                                 <w:rFonts w:ascii="Century Schoolbook" w:hAnsi="Century Schoolbook"/>
                               </w:rPr>
@@ -3507,7 +3567,7 @@
                               <w:rPr>
                                 <w:rFonts w:ascii="Century Schoolbook" w:hAnsi="Century Schoolbook"/>
                               </w:rPr>
-                              <w:t>Top</w:t>
+                              <w:t>País</w:t>
                             </w:r>
                           </w:p>
                           <w:p>
@@ -3525,7 +3585,7 @@
                               <w:rPr>
                                 <w:rFonts w:ascii="Century Schoolbook" w:hAnsi="Century Schoolbook"/>
                               </w:rPr>
-                              <w:t>Posição</w:t>
+                              <w:t>Nome</w:t>
                             </w:r>
                           </w:p>
                           <w:p>
@@ -3977,24 +4037,6 @@
                         <w:rPr>
                           <w:rFonts w:ascii="Century Schoolbook" w:hAnsi="Century Schoolbook"/>
                         </w:rPr>
-                        <w:t>Local</w:t>
-                      </w:r>
-                    </w:p>
-                    <w:p>
-                      <w:pPr>
-                        <w:pStyle w:val="PargrafodaLista"/>
-                        <w:numPr>
-                          <w:ilvl w:val="0"/>
-                          <w:numId w:val="7"/>
-                        </w:numPr>
-                        <w:rPr>
-                          <w:rFonts w:ascii="Century Schoolbook" w:hAnsi="Century Schoolbook"/>
-                        </w:rPr>
-                      </w:pPr>
-                      <w:r>
-                        <w:rPr>
-                          <w:rFonts w:ascii="Century Schoolbook" w:hAnsi="Century Schoolbook"/>
-                        </w:rPr>
                         <w:t>Cidade</w:t>
                       </w:r>
                     </w:p>
@@ -4013,12 +4055,12 @@
                         <w:rPr>
                           <w:rFonts w:ascii="Century Schoolbook" w:hAnsi="Century Schoolbook"/>
                         </w:rPr>
-                        <w:t>País</w:t>
+                        <w:t>Nome</w:t>
                       </w:r>
                     </w:p>
                     <w:p>
                       <w:pPr>
-                        <w:ind w:left="360"/>
+                        <w:pStyle w:val="PargrafodaLista"/>
                         <w:rPr>
                           <w:rFonts w:ascii="Century Schoolbook" w:hAnsi="Century Schoolbook"/>
                         </w:rPr>
@@ -4034,7 +4076,7 @@
                         <w:rPr>
                           <w:rFonts w:ascii="Century Schoolbook" w:hAnsi="Century Schoolbook"/>
                         </w:rPr>
-                        <w:t>Top</w:t>
+                        <w:t>País</w:t>
                       </w:r>
                     </w:p>
                     <w:p>
@@ -4052,7 +4094,7 @@
                         <w:rPr>
                           <w:rFonts w:ascii="Century Schoolbook" w:hAnsi="Century Schoolbook"/>
                         </w:rPr>
-                        <w:t>Posição</w:t>
+                        <w:t>Nome</w:t>
                       </w:r>
                     </w:p>
                     <w:p>
@@ -4098,6 +4140,8 @@
         </w:rPr>
         <w:br w:type="page"/>
       </w:r>
+      <w:bookmarkStart w:id="0" w:name="_GoBack"/>
+      <w:bookmarkEnd w:id="0"/>
     </w:p>
     <w:p>
       <w:pPr>
@@ -6872,8 +6916,6 @@
           <w:u w:val="single"/>
         </w:rPr>
       </w:pPr>
-      <w:bookmarkStart w:id="0" w:name="_GoBack"/>
-      <w:bookmarkEnd w:id="0"/>
       <w:r>
         <w:rPr>
           <w:lang w:val="en-GB" w:eastAsia="en-GB"/>
@@ -7030,7 +7072,7 @@
           <w:rPr>
             <w:rFonts w:ascii="Century Schoolbook" w:hAnsi="Century Schoolbook"/>
           </w:rPr>
-          <w:t>8</w:t>
+          <w:t>9</w:t>
         </w:r>
         <w:r>
           <w:rPr>
@@ -7757,6 +7799,119 @@
     </w:lvl>
   </w:abstractNum>
   <w:abstractNum w:abstractNumId="5" w15:restartNumberingAfterBreak="0">
+    <w:nsid w:val="1C8B278A"/>
+    <w:multiLevelType w:val="hybridMultilevel"/>
+    <w:tmpl w:val="5C64D0DE"/>
+    <w:lvl w:ilvl="0" w:tplc="08160005">
+      <w:start w:val="1"/>
+      <w:numFmt w:val="bullet"/>
+      <w:lvlText w:val=""/>
+      <w:lvlJc w:val="left"/>
+      <w:pPr>
+        <w:ind w:left="720" w:hanging="360"/>
+      </w:pPr>
+      <w:rPr>
+        <w:rFonts w:ascii="Wingdings" w:hAnsi="Wingdings" w:hint="default"/>
+      </w:rPr>
+    </w:lvl>
+    <w:lvl w:ilvl="1" w:tplc="08090003" w:tentative="1">
+      <w:start w:val="1"/>
+      <w:numFmt w:val="bullet"/>
+      <w:lvlText w:val="o"/>
+      <w:lvlJc w:val="left"/>
+      <w:pPr>
+        <w:ind w:left="1440" w:hanging="360"/>
+      </w:pPr>
+      <w:rPr>
+        <w:rFonts w:ascii="Courier New" w:hAnsi="Courier New" w:cs="Courier New" w:hint="default"/>
+      </w:rPr>
+    </w:lvl>
+    <w:lvl w:ilvl="2" w:tplc="08090005" w:tentative="1">
+      <w:start w:val="1"/>
+      <w:numFmt w:val="bullet"/>
+      <w:lvlText w:val=""/>
+      <w:lvlJc w:val="left"/>
+      <w:pPr>
+        <w:ind w:left="2160" w:hanging="360"/>
+      </w:pPr>
+      <w:rPr>
+        <w:rFonts w:ascii="Wingdings" w:hAnsi="Wingdings" w:hint="default"/>
+      </w:rPr>
+    </w:lvl>
+    <w:lvl w:ilvl="3" w:tplc="08090001" w:tentative="1">
+      <w:start w:val="1"/>
+      <w:numFmt w:val="bullet"/>
+      <w:lvlText w:val=""/>
+      <w:lvlJc w:val="left"/>
+      <w:pPr>
+        <w:ind w:left="2880" w:hanging="360"/>
+      </w:pPr>
+      <w:rPr>
+        <w:rFonts w:ascii="Symbol" w:hAnsi="Symbol" w:hint="default"/>
+      </w:rPr>
+    </w:lvl>
+    <w:lvl w:ilvl="4" w:tplc="08090003" w:tentative="1">
+      <w:start w:val="1"/>
+      <w:numFmt w:val="bullet"/>
+      <w:lvlText w:val="o"/>
+      <w:lvlJc w:val="left"/>
+      <w:pPr>
+        <w:ind w:left="3600" w:hanging="360"/>
+      </w:pPr>
+      <w:rPr>
+        <w:rFonts w:ascii="Courier New" w:hAnsi="Courier New" w:cs="Courier New" w:hint="default"/>
+      </w:rPr>
+    </w:lvl>
+    <w:lvl w:ilvl="5" w:tplc="08090005" w:tentative="1">
+      <w:start w:val="1"/>
+      <w:numFmt w:val="bullet"/>
+      <w:lvlText w:val=""/>
+      <w:lvlJc w:val="left"/>
+      <w:pPr>
+        <w:ind w:left="4320" w:hanging="360"/>
+      </w:pPr>
+      <w:rPr>
+        <w:rFonts w:ascii="Wingdings" w:hAnsi="Wingdings" w:hint="default"/>
+      </w:rPr>
+    </w:lvl>
+    <w:lvl w:ilvl="6" w:tplc="08090001" w:tentative="1">
+      <w:start w:val="1"/>
+      <w:numFmt w:val="bullet"/>
+      <w:lvlText w:val=""/>
+      <w:lvlJc w:val="left"/>
+      <w:pPr>
+        <w:ind w:left="5040" w:hanging="360"/>
+      </w:pPr>
+      <w:rPr>
+        <w:rFonts w:ascii="Symbol" w:hAnsi="Symbol" w:hint="default"/>
+      </w:rPr>
+    </w:lvl>
+    <w:lvl w:ilvl="7" w:tplc="08090003" w:tentative="1">
+      <w:start w:val="1"/>
+      <w:numFmt w:val="bullet"/>
+      <w:lvlText w:val="o"/>
+      <w:lvlJc w:val="left"/>
+      <w:pPr>
+        <w:ind w:left="5760" w:hanging="360"/>
+      </w:pPr>
+      <w:rPr>
+        <w:rFonts w:ascii="Courier New" w:hAnsi="Courier New" w:cs="Courier New" w:hint="default"/>
+      </w:rPr>
+    </w:lvl>
+    <w:lvl w:ilvl="8" w:tplc="08090005" w:tentative="1">
+      <w:start w:val="1"/>
+      <w:numFmt w:val="bullet"/>
+      <w:lvlText w:val=""/>
+      <w:lvlJc w:val="left"/>
+      <w:pPr>
+        <w:ind w:left="6480" w:hanging="360"/>
+      </w:pPr>
+      <w:rPr>
+        <w:rFonts w:ascii="Wingdings" w:hAnsi="Wingdings" w:hint="default"/>
+      </w:rPr>
+    </w:lvl>
+  </w:abstractNum>
+  <w:abstractNum w:abstractNumId="6" w15:restartNumberingAfterBreak="0">
     <w:nsid w:val="1E333972"/>
     <w:multiLevelType w:val="hybridMultilevel"/>
     <w:tmpl w:val="27A6543E"/>
@@ -7845,7 +8000,7 @@
       </w:pPr>
     </w:lvl>
   </w:abstractNum>
-  <w:abstractNum w:abstractNumId="6" w15:restartNumberingAfterBreak="0">
+  <w:abstractNum w:abstractNumId="7" w15:restartNumberingAfterBreak="0">
     <w:nsid w:val="1EC52CCC"/>
     <w:multiLevelType w:val="hybridMultilevel"/>
     <w:tmpl w:val="A8BA50C0"/>
@@ -7958,7 +8113,7 @@
       </w:rPr>
     </w:lvl>
   </w:abstractNum>
-  <w:abstractNum w:abstractNumId="7" w15:restartNumberingAfterBreak="0">
+  <w:abstractNum w:abstractNumId="8" w15:restartNumberingAfterBreak="0">
     <w:nsid w:val="1F0D6705"/>
     <w:multiLevelType w:val="hybridMultilevel"/>
     <w:tmpl w:val="E7589E72"/>
@@ -8048,7 +8203,7 @@
       </w:pPr>
     </w:lvl>
   </w:abstractNum>
-  <w:abstractNum w:abstractNumId="8" w15:restartNumberingAfterBreak="0">
+  <w:abstractNum w:abstractNumId="9" w15:restartNumberingAfterBreak="0">
     <w:nsid w:val="26444AEC"/>
     <w:multiLevelType w:val="hybridMultilevel"/>
     <w:tmpl w:val="6E1A703E"/>
@@ -8138,7 +8293,7 @@
       </w:pPr>
     </w:lvl>
   </w:abstractNum>
-  <w:abstractNum w:abstractNumId="9" w15:restartNumberingAfterBreak="0">
+  <w:abstractNum w:abstractNumId="10" w15:restartNumberingAfterBreak="0">
     <w:nsid w:val="26CA5C57"/>
     <w:multiLevelType w:val="hybridMultilevel"/>
     <w:tmpl w:val="59A23784"/>
@@ -8251,7 +8406,7 @@
       </w:rPr>
     </w:lvl>
   </w:abstractNum>
-  <w:abstractNum w:abstractNumId="10" w15:restartNumberingAfterBreak="0">
+  <w:abstractNum w:abstractNumId="11" w15:restartNumberingAfterBreak="0">
     <w:nsid w:val="29F7353A"/>
     <w:multiLevelType w:val="hybridMultilevel"/>
     <w:tmpl w:val="67CA30DE"/>
@@ -8364,7 +8519,7 @@
       </w:rPr>
     </w:lvl>
   </w:abstractNum>
-  <w:abstractNum w:abstractNumId="11" w15:restartNumberingAfterBreak="0">
+  <w:abstractNum w:abstractNumId="12" w15:restartNumberingAfterBreak="0">
     <w:nsid w:val="2B0B6E64"/>
     <w:multiLevelType w:val="hybridMultilevel"/>
     <w:tmpl w:val="1CCE8DE6"/>
@@ -8477,7 +8632,7 @@
       </w:rPr>
     </w:lvl>
   </w:abstractNum>
-  <w:abstractNum w:abstractNumId="12" w15:restartNumberingAfterBreak="0">
+  <w:abstractNum w:abstractNumId="13" w15:restartNumberingAfterBreak="0">
     <w:nsid w:val="2C3D6B5C"/>
     <w:multiLevelType w:val="hybridMultilevel"/>
     <w:tmpl w:val="D77C40E2"/>
@@ -8590,7 +8745,7 @@
       </w:rPr>
     </w:lvl>
   </w:abstractNum>
-  <w:abstractNum w:abstractNumId="13" w15:restartNumberingAfterBreak="0">
+  <w:abstractNum w:abstractNumId="14" w15:restartNumberingAfterBreak="0">
     <w:nsid w:val="2D9A2D2A"/>
     <w:multiLevelType w:val="hybridMultilevel"/>
     <w:tmpl w:val="E65E350A"/>
@@ -8680,7 +8835,7 @@
       </w:pPr>
     </w:lvl>
   </w:abstractNum>
-  <w:abstractNum w:abstractNumId="14" w15:restartNumberingAfterBreak="0">
+  <w:abstractNum w:abstractNumId="15" w15:restartNumberingAfterBreak="0">
     <w:nsid w:val="2E6817AE"/>
     <w:multiLevelType w:val="hybridMultilevel"/>
     <w:tmpl w:val="66565014"/>
@@ -8793,7 +8948,93 @@
       </w:rPr>
     </w:lvl>
   </w:abstractNum>
-  <w:abstractNum w:abstractNumId="15" w15:restartNumberingAfterBreak="0">
+  <w:abstractNum w:abstractNumId="16" w15:restartNumberingAfterBreak="0">
+    <w:nsid w:val="313C0EE7"/>
+    <w:multiLevelType w:val="hybridMultilevel"/>
+    <w:tmpl w:val="D4D6AC44"/>
+    <w:lvl w:ilvl="0" w:tplc="0809000F">
+      <w:start w:val="1"/>
+      <w:numFmt w:val="decimal"/>
+      <w:lvlText w:val="%1."/>
+      <w:lvlJc w:val="left"/>
+      <w:pPr>
+        <w:ind w:left="720" w:hanging="360"/>
+      </w:pPr>
+    </w:lvl>
+    <w:lvl w:ilvl="1" w:tplc="08090019" w:tentative="1">
+      <w:start w:val="1"/>
+      <w:numFmt w:val="lowerLetter"/>
+      <w:lvlText w:val="%2."/>
+      <w:lvlJc w:val="left"/>
+      <w:pPr>
+        <w:ind w:left="1440" w:hanging="360"/>
+      </w:pPr>
+    </w:lvl>
+    <w:lvl w:ilvl="2" w:tplc="0809001B" w:tentative="1">
+      <w:start w:val="1"/>
+      <w:numFmt w:val="lowerRoman"/>
+      <w:lvlText w:val="%3."/>
+      <w:lvlJc w:val="right"/>
+      <w:pPr>
+        <w:ind w:left="2160" w:hanging="180"/>
+      </w:pPr>
+    </w:lvl>
+    <w:lvl w:ilvl="3" w:tplc="0809000F" w:tentative="1">
+      <w:start w:val="1"/>
+      <w:numFmt w:val="decimal"/>
+      <w:lvlText w:val="%4."/>
+      <w:lvlJc w:val="left"/>
+      <w:pPr>
+        <w:ind w:left="2880" w:hanging="360"/>
+      </w:pPr>
+    </w:lvl>
+    <w:lvl w:ilvl="4" w:tplc="08090019" w:tentative="1">
+      <w:start w:val="1"/>
+      <w:numFmt w:val="lowerLetter"/>
+      <w:lvlText w:val="%5."/>
+      <w:lvlJc w:val="left"/>
+      <w:pPr>
+        <w:ind w:left="3600" w:hanging="360"/>
+      </w:pPr>
+    </w:lvl>
+    <w:lvl w:ilvl="5" w:tplc="0809001B" w:tentative="1">
+      <w:start w:val="1"/>
+      <w:numFmt w:val="lowerRoman"/>
+      <w:lvlText w:val="%6."/>
+      <w:lvlJc w:val="right"/>
+      <w:pPr>
+        <w:ind w:left="4320" w:hanging="180"/>
+      </w:pPr>
+    </w:lvl>
+    <w:lvl w:ilvl="6" w:tplc="0809000F" w:tentative="1">
+      <w:start w:val="1"/>
+      <w:numFmt w:val="decimal"/>
+      <w:lvlText w:val="%7."/>
+      <w:lvlJc w:val="left"/>
+      <w:pPr>
+        <w:ind w:left="5040" w:hanging="360"/>
+      </w:pPr>
+    </w:lvl>
+    <w:lvl w:ilvl="7" w:tplc="08090019" w:tentative="1">
+      <w:start w:val="1"/>
+      <w:numFmt w:val="lowerLetter"/>
+      <w:lvlText w:val="%8."/>
+      <w:lvlJc w:val="left"/>
+      <w:pPr>
+        <w:ind w:left="5760" w:hanging="360"/>
+      </w:pPr>
+    </w:lvl>
+    <w:lvl w:ilvl="8" w:tplc="0809001B" w:tentative="1">
+      <w:start w:val="1"/>
+      <w:numFmt w:val="lowerRoman"/>
+      <w:lvlText w:val="%9."/>
+      <w:lvlJc w:val="right"/>
+      <w:pPr>
+        <w:ind w:left="6480" w:hanging="180"/>
+      </w:pPr>
+    </w:lvl>
+  </w:abstractNum>
+  <w:abstractNum w:abstractNumId="17" w15:restartNumberingAfterBreak="0">
     <w:nsid w:val="387B782D"/>
     <w:multiLevelType w:val="hybridMultilevel"/>
     <w:tmpl w:val="2BFE285C"/>
@@ -8879,7 +9120,7 @@
       </w:pPr>
     </w:lvl>
   </w:abstractNum>
-  <w:abstractNum w:abstractNumId="16" w15:restartNumberingAfterBreak="0">
+  <w:abstractNum w:abstractNumId="18" w15:restartNumberingAfterBreak="0">
     <w:nsid w:val="3ECE1FE0"/>
     <w:multiLevelType w:val="hybridMultilevel"/>
     <w:tmpl w:val="077C8C00"/>
@@ -8970,7 +9211,7 @@
       </w:pPr>
     </w:lvl>
   </w:abstractNum>
-  <w:abstractNum w:abstractNumId="17" w15:restartNumberingAfterBreak="0">
+  <w:abstractNum w:abstractNumId="19" w15:restartNumberingAfterBreak="0">
     <w:nsid w:val="3F8F15EE"/>
     <w:multiLevelType w:val="hybridMultilevel"/>
     <w:tmpl w:val="521A1B54"/>
@@ -9061,7 +9302,7 @@
       </w:pPr>
     </w:lvl>
   </w:abstractNum>
-  <w:abstractNum w:abstractNumId="18" w15:restartNumberingAfterBreak="0">
+  <w:abstractNum w:abstractNumId="20" w15:restartNumberingAfterBreak="0">
     <w:nsid w:val="42A03AD4"/>
     <w:multiLevelType w:val="hybridMultilevel"/>
     <w:tmpl w:val="88FEEF30"/>
@@ -9174,7 +9415,7 @@
       </w:rPr>
     </w:lvl>
   </w:abstractNum>
-  <w:abstractNum w:abstractNumId="19" w15:restartNumberingAfterBreak="0">
+  <w:abstractNum w:abstractNumId="21" w15:restartNumberingAfterBreak="0">
     <w:nsid w:val="441A6F1B"/>
     <w:multiLevelType w:val="hybridMultilevel"/>
     <w:tmpl w:val="594AC7E4"/>
@@ -9287,7 +9528,7 @@
       </w:rPr>
     </w:lvl>
   </w:abstractNum>
-  <w:abstractNum w:abstractNumId="20" w15:restartNumberingAfterBreak="0">
+  <w:abstractNum w:abstractNumId="22" w15:restartNumberingAfterBreak="0">
     <w:nsid w:val="442E56B2"/>
     <w:multiLevelType w:val="hybridMultilevel"/>
     <w:tmpl w:val="5AA6EF1E"/>
@@ -9373,7 +9614,120 @@
       </w:pPr>
     </w:lvl>
   </w:abstractNum>
-  <w:abstractNum w:abstractNumId="21" w15:restartNumberingAfterBreak="0">
+  <w:abstractNum w:abstractNumId="23" w15:restartNumberingAfterBreak="0">
+    <w:nsid w:val="520424F7"/>
+    <w:multiLevelType w:val="hybridMultilevel"/>
+    <w:tmpl w:val="B30C4A46"/>
+    <w:lvl w:ilvl="0" w:tplc="08090001">
+      <w:start w:val="1"/>
+      <w:numFmt w:val="bullet"/>
+      <w:lvlText w:val=""/>
+      <w:lvlJc w:val="left"/>
+      <w:pPr>
+        <w:ind w:left="720" w:hanging="360"/>
+      </w:pPr>
+      <w:rPr>
+        <w:rFonts w:ascii="Symbol" w:hAnsi="Symbol" w:hint="default"/>
+      </w:rPr>
+    </w:lvl>
+    <w:lvl w:ilvl="1" w:tplc="08090003" w:tentative="1">
+      <w:start w:val="1"/>
+      <w:numFmt w:val="bullet"/>
+      <w:lvlText w:val="o"/>
+      <w:lvlJc w:val="left"/>
+      <w:pPr>
+        <w:ind w:left="1440" w:hanging="360"/>
+      </w:pPr>
+      <w:rPr>
+        <w:rFonts w:ascii="Courier New" w:hAnsi="Courier New" w:cs="Courier New" w:hint="default"/>
+      </w:rPr>
+    </w:lvl>
+    <w:lvl w:ilvl="2" w:tplc="08090005" w:tentative="1">
+      <w:start w:val="1"/>
+      <w:numFmt w:val="bullet"/>
+      <w:lvlText w:val=""/>
+      <w:lvlJc w:val="left"/>
+      <w:pPr>
+        <w:ind w:left="2160" w:hanging="360"/>
+      </w:pPr>
+      <w:rPr>
+        <w:rFonts w:ascii="Wingdings" w:hAnsi="Wingdings" w:hint="default"/>
+      </w:rPr>
+    </w:lvl>
+    <w:lvl w:ilvl="3" w:tplc="08090001" w:tentative="1">
+      <w:start w:val="1"/>
+      <w:numFmt w:val="bullet"/>
+      <w:lvlText w:val=""/>
+      <w:lvlJc w:val="left"/>
+      <w:pPr>
+        <w:ind w:left="2880" w:hanging="360"/>
+      </w:pPr>
+      <w:rPr>
+        <w:rFonts w:ascii="Symbol" w:hAnsi="Symbol" w:hint="default"/>
+      </w:rPr>
+    </w:lvl>
+    <w:lvl w:ilvl="4" w:tplc="08090003" w:tentative="1">
+      <w:start w:val="1"/>
+      <w:numFmt w:val="bullet"/>
+      <w:lvlText w:val="o"/>
+      <w:lvlJc w:val="left"/>
+      <w:pPr>
+        <w:ind w:left="3600" w:hanging="360"/>
+      </w:pPr>
+      <w:rPr>
+        <w:rFonts w:ascii="Courier New" w:hAnsi="Courier New" w:cs="Courier New" w:hint="default"/>
+      </w:rPr>
+    </w:lvl>
+    <w:lvl w:ilvl="5" w:tplc="08090005" w:tentative="1">
+      <w:start w:val="1"/>
+      <w:numFmt w:val="bullet"/>
+      <w:lvlText w:val=""/>
+      <w:lvlJc w:val="left"/>
+      <w:pPr>
+        <w:ind w:left="4320" w:hanging="360"/>
+      </w:pPr>
+      <w:rPr>
+        <w:rFonts w:ascii="Wingdings" w:hAnsi="Wingdings" w:hint="default"/>
+      </w:rPr>
+    </w:lvl>
+    <w:lvl w:ilvl="6" w:tplc="08090001" w:tentative="1">
+      <w:start w:val="1"/>
+      <w:numFmt w:val="bullet"/>
+      <w:lvlText w:val=""/>
+      <w:lvlJc w:val="left"/>
+      <w:pPr>
+        <w:ind w:left="5040" w:hanging="360"/>
+      </w:pPr>
+      <w:rPr>
+        <w:rFonts w:ascii="Symbol" w:hAnsi="Symbol" w:hint="default"/>
+      </w:rPr>
+    </w:lvl>
+    <w:lvl w:ilvl="7" w:tplc="08090003" w:tentative="1">
+      <w:start w:val="1"/>
+      <w:numFmt w:val="bullet"/>
+      <w:lvlText w:val="o"/>
+      <w:lvlJc w:val="left"/>
+      <w:pPr>
+        <w:ind w:left="5760" w:hanging="360"/>
+      </w:pPr>
+      <w:rPr>
+        <w:rFonts w:ascii="Courier New" w:hAnsi="Courier New" w:cs="Courier New" w:hint="default"/>
+      </w:rPr>
+    </w:lvl>
+    <w:lvl w:ilvl="8" w:tplc="08090005" w:tentative="1">
+      <w:start w:val="1"/>
+      <w:numFmt w:val="bullet"/>
+      <w:lvlText w:val=""/>
+      <w:lvlJc w:val="left"/>
+      <w:pPr>
+        <w:ind w:left="6480" w:hanging="360"/>
+      </w:pPr>
+      <w:rPr>
+        <w:rFonts w:ascii="Wingdings" w:hAnsi="Wingdings" w:hint="default"/>
+      </w:rPr>
+    </w:lvl>
+  </w:abstractNum>
+  <w:abstractNum w:abstractNumId="24" w15:restartNumberingAfterBreak="0">
     <w:nsid w:val="5DC7590F"/>
     <w:multiLevelType w:val="hybridMultilevel"/>
     <w:tmpl w:val="7D988C4A"/>
@@ -9462,7 +9816,7 @@
       </w:pPr>
     </w:lvl>
   </w:abstractNum>
-  <w:abstractNum w:abstractNumId="22" w15:restartNumberingAfterBreak="0">
+  <w:abstractNum w:abstractNumId="25" w15:restartNumberingAfterBreak="0">
     <w:nsid w:val="619858C5"/>
     <w:multiLevelType w:val="hybridMultilevel"/>
     <w:tmpl w:val="468489F2"/>
@@ -9552,7 +9906,7 @@
       </w:pPr>
     </w:lvl>
   </w:abstractNum>
-  <w:abstractNum w:abstractNumId="23" w15:restartNumberingAfterBreak="0">
+  <w:abstractNum w:abstractNumId="26" w15:restartNumberingAfterBreak="0">
     <w:nsid w:val="64682941"/>
     <w:multiLevelType w:val="hybridMultilevel"/>
     <w:tmpl w:val="B56A4328"/>
@@ -9642,7 +9996,7 @@
       </w:pPr>
     </w:lvl>
   </w:abstractNum>
-  <w:abstractNum w:abstractNumId="24" w15:restartNumberingAfterBreak="0">
+  <w:abstractNum w:abstractNumId="27" w15:restartNumberingAfterBreak="0">
     <w:nsid w:val="6CC63FC8"/>
     <w:multiLevelType w:val="hybridMultilevel"/>
     <w:tmpl w:val="1C88E4F4"/>
@@ -9732,7 +10086,7 @@
       </w:pPr>
     </w:lvl>
   </w:abstractNum>
-  <w:abstractNum w:abstractNumId="25" w15:restartNumberingAfterBreak="0">
+  <w:abstractNum w:abstractNumId="28" w15:restartNumberingAfterBreak="0">
     <w:nsid w:val="75150493"/>
     <w:multiLevelType w:val="hybridMultilevel"/>
     <w:tmpl w:val="33188054"/>
@@ -9845,7 +10199,7 @@
       </w:rPr>
     </w:lvl>
   </w:abstractNum>
-  <w:abstractNum w:abstractNumId="26" w15:restartNumberingAfterBreak="0">
+  <w:abstractNum w:abstractNumId="29" w15:restartNumberingAfterBreak="0">
     <w:nsid w:val="7A6008A4"/>
     <w:multiLevelType w:val="hybridMultilevel"/>
     <w:tmpl w:val="36CA4302"/>
@@ -9936,7 +10290,7 @@
       </w:pPr>
     </w:lvl>
   </w:abstractNum>
-  <w:abstractNum w:abstractNumId="27" w15:restartNumberingAfterBreak="0">
+  <w:abstractNum w:abstractNumId="30" w15:restartNumberingAfterBreak="0">
     <w:nsid w:val="7D1D03D5"/>
     <w:multiLevelType w:val="hybridMultilevel"/>
     <w:tmpl w:val="CD5244BC"/>
@@ -10049,7 +10403,7 @@
       </w:rPr>
     </w:lvl>
   </w:abstractNum>
-  <w:abstractNum w:abstractNumId="28" w15:restartNumberingAfterBreak="0">
+  <w:abstractNum w:abstractNumId="31" w15:restartNumberingAfterBreak="0">
     <w:nsid w:val="7DA752D2"/>
     <w:multiLevelType w:val="hybridMultilevel"/>
     <w:tmpl w:val="765AFBD8"/>
@@ -10162,7 +10516,7 @@
       </w:rPr>
     </w:lvl>
   </w:abstractNum>
-  <w:abstractNum w:abstractNumId="29" w15:restartNumberingAfterBreak="0">
+  <w:abstractNum w:abstractNumId="32" w15:restartNumberingAfterBreak="0">
     <w:nsid w:val="7F384F4C"/>
     <w:multiLevelType w:val="hybridMultilevel"/>
     <w:tmpl w:val="D12AC0E6"/>
@@ -10252,34 +10606,34 @@
     <w:abstractNumId w:val="3"/>
   </w:num>
   <w:num w:numId="2">
-    <w:abstractNumId w:val="28"/>
+    <w:abstractNumId w:val="31"/>
   </w:num>
   <w:num w:numId="3">
-    <w:abstractNumId w:val="18"/>
+    <w:abstractNumId w:val="20"/>
   </w:num>
   <w:num w:numId="4">
     <w:abstractNumId w:val="2"/>
   </w:num>
   <w:num w:numId="5">
-    <w:abstractNumId w:val="25"/>
+    <w:abstractNumId w:val="28"/>
   </w:num>
   <w:num w:numId="6">
+    <w:abstractNumId w:val="13"/>
+  </w:num>
+  <w:num w:numId="7">
+    <w:abstractNumId w:val="30"/>
+  </w:num>
+  <w:num w:numId="8">
     <w:abstractNumId w:val="12"/>
   </w:num>
-  <w:num w:numId="7">
-    <w:abstractNumId w:val="27"/>
-  </w:num>
-  <w:num w:numId="8">
-    <w:abstractNumId w:val="11"/>
-  </w:num>
   <w:num w:numId="9">
-    <w:abstractNumId w:val="29"/>
+    <w:abstractNumId w:val="32"/>
   </w:num>
   <w:num w:numId="10">
-    <w:abstractNumId w:val="5"/>
+    <w:abstractNumId w:val="6"/>
   </w:num>
   <w:num w:numId="11">
-    <w:abstractNumId w:val="21"/>
+    <w:abstractNumId w:val="24"/>
   </w:num>
   <w:num w:numId="12">
     <w:abstractNumId w:val="1"/>
@@ -10288,55 +10642,64 @@
     <w:abstractNumId w:val="4"/>
   </w:num>
   <w:num w:numId="14">
+    <w:abstractNumId w:val="9"/>
+  </w:num>
+  <w:num w:numId="15">
+    <w:abstractNumId w:val="14"/>
+  </w:num>
+  <w:num w:numId="16">
     <w:abstractNumId w:val="8"/>
   </w:num>
-  <w:num w:numId="15">
-    <w:abstractNumId w:val="13"/>
-  </w:num>
-  <w:num w:numId="16">
-    <w:abstractNumId w:val="7"/>
-  </w:num>
   <w:num w:numId="17">
-    <w:abstractNumId w:val="23"/>
+    <w:abstractNumId w:val="26"/>
   </w:num>
   <w:num w:numId="18">
-    <w:abstractNumId w:val="22"/>
+    <w:abstractNumId w:val="25"/>
   </w:num>
   <w:num w:numId="19">
-    <w:abstractNumId w:val="24"/>
+    <w:abstractNumId w:val="27"/>
   </w:num>
   <w:num w:numId="20">
-    <w:abstractNumId w:val="16"/>
+    <w:abstractNumId w:val="18"/>
   </w:num>
   <w:num w:numId="21">
     <w:abstractNumId w:val="0"/>
   </w:num>
   <w:num w:numId="22">
-    <w:abstractNumId w:val="26"/>
+    <w:abstractNumId w:val="29"/>
   </w:num>
   <w:num w:numId="23">
+    <w:abstractNumId w:val="19"/>
+  </w:num>
+  <w:num w:numId="24">
     <w:abstractNumId w:val="17"/>
   </w:num>
-  <w:num w:numId="24">
+  <w:num w:numId="25">
+    <w:abstractNumId w:val="22"/>
+  </w:num>
+  <w:num w:numId="26">
+    <w:abstractNumId w:val="7"/>
+  </w:num>
+  <w:num w:numId="27">
     <w:abstractNumId w:val="15"/>
   </w:num>
-  <w:num w:numId="25">
-    <w:abstractNumId w:val="20"/>
+  <w:num w:numId="28">
+    <w:abstractNumId w:val="11"/>
   </w:num>
-  <w:num w:numId="26">
-    <w:abstractNumId w:val="6"/>
-  </w:num>
-  <w:num w:numId="27">
-    <w:abstractNumId w:val="14"/>
-  </w:num>
-  <w:num w:numId="28">
+  <w:num w:numId="29">
     <w:abstractNumId w:val="10"/>
   </w:num>
-  <w:num w:numId="29">
-    <w:abstractNumId w:val="9"/>
+  <w:num w:numId="30">
+    <w:abstractNumId w:val="21"/>
   </w:num>
-  <w:num w:numId="30">
-    <w:abstractNumId w:val="19"/>
+  <w:num w:numId="31">
+    <w:abstractNumId w:val="23"/>
+  </w:num>
+  <w:num w:numId="32">
+    <w:abstractNumId w:val="16"/>
+  </w:num>
+  <w:num w:numId="33">
+    <w:abstractNumId w:val="5"/>
   </w:num>
 </w:numbering>
 </file>
@@ -11250,7 +11613,7 @@
 </file>
 
 <file path=customXml/itemProps1.xml><?xml version="1.0" encoding="utf-8"?>
-<ds:datastoreItem xmlns:ds="http://schemas.openxmlformats.org/officeDocument/2006/customXml" ds:itemID="{B56BC793-D6C7-4795-8791-34A1427D8061}">
+<ds:datastoreItem xmlns:ds="http://schemas.openxmlformats.org/officeDocument/2006/customXml" ds:itemID="{E7F05B90-60D5-464C-A27D-4176EE059C82}">
   <ds:schemaRefs>
     <ds:schemaRef ds:uri="http://schemas.openxmlformats.org/officeDocument/2006/bibliography"/>
   </ds:schemaRefs>

</xml_diff>